<commit_message>
Hibernate DONE, Spring5 Basics
</commit_message>
<xml_diff>
--- a/Spring/Spring Notes.docx
+++ b/Spring/Spring Notes.docx
@@ -273,12 +273,3354 @@
     </w:p>
     <w:p>
       <w:pPr>
-        <w:rPr>
-          <w:sz w:val="36"/>
-          <w:szCs w:val="36"/>
-          <w:lang w:val="fr-CH"/>
-        </w:rPr>
-      </w:pPr>
+        <w:jc w:val="center"/>
+        <w:rPr>
+          <w:sz w:val="36"/>
+          <w:szCs w:val="36"/>
+          <w:lang w:val="fr-CH"/>
+        </w:rPr>
+      </w:pPr>
+      <w:r>
+        <w:rPr>
+          <w:noProof/>
+          <w:sz w:val="36"/>
+          <w:szCs w:val="36"/>
+          <w:lang w:val="fr-CH"/>
+        </w:rPr>
+        <w:drawing>
+          <wp:inline distT="0" distB="0" distL="0" distR="0" wp14:anchorId="28866ADD" wp14:editId="42C17336">
+            <wp:extent cx="4076330" cy="2312299"/>
+            <wp:effectExtent l="0" t="0" r="635" b="0"/>
+            <wp:docPr id="1" name="Picture 1"/>
+            <wp:cNvGraphicFramePr>
+              <a:graphicFrameLocks xmlns:a="http://schemas.openxmlformats.org/drawingml/2006/main" noChangeAspect="1"/>
+            </wp:cNvGraphicFramePr>
+            <a:graphic xmlns:a="http://schemas.openxmlformats.org/drawingml/2006/main">
+              <a:graphicData uri="http://schemas.openxmlformats.org/drawingml/2006/picture">
+                <pic:pic xmlns:pic="http://schemas.openxmlformats.org/drawingml/2006/picture">
+                  <pic:nvPicPr>
+                    <pic:cNvPr id="1" name=""/>
+                    <pic:cNvPicPr/>
+                  </pic:nvPicPr>
+                  <pic:blipFill>
+                    <a:blip r:embed="rId5"/>
+                    <a:stretch>
+                      <a:fillRect/>
+                    </a:stretch>
+                  </pic:blipFill>
+                  <pic:spPr>
+                    <a:xfrm>
+                      <a:off x="0" y="0"/>
+                      <a:ext cx="4110894" cy="2331905"/>
+                    </a:xfrm>
+                    <a:prstGeom prst="rect">
+                      <a:avLst/>
+                    </a:prstGeom>
+                  </pic:spPr>
+                </pic:pic>
+              </a:graphicData>
+            </a:graphic>
+          </wp:inline>
+        </w:drawing>
+      </w:r>
+    </w:p>
+    <w:p>
+      <w:pPr>
+        <w:rPr>
+          <w:sz w:val="36"/>
+          <w:szCs w:val="36"/>
+          <w:lang w:val="fr-CH"/>
+        </w:rPr>
+      </w:pPr>
+    </w:p>
+    <w:p>
+      <w:pPr>
+        <w:rPr>
+          <w:b/>
+          <w:bCs/>
+          <w:sz w:val="36"/>
+          <w:szCs w:val="36"/>
+          <w:u w:val="single"/>
+          <w:lang w:val="fr-CH"/>
+        </w:rPr>
+      </w:pPr>
+      <w:r>
+        <w:rPr>
+          <w:b/>
+          <w:bCs/>
+          <w:sz w:val="36"/>
+          <w:szCs w:val="36"/>
+          <w:u w:val="single"/>
+          <w:lang w:val="fr-CH"/>
+        </w:rPr>
+        <w:lastRenderedPageBreak/>
+        <w:t>Before Starting</w:t>
+      </w:r>
+    </w:p>
+    <w:p>
+      <w:pPr>
+        <w:rPr>
+          <w:sz w:val="36"/>
+          <w:szCs w:val="36"/>
+          <w:lang w:val="fr-CH"/>
+        </w:rPr>
+      </w:pPr>
+      <w:r>
+        <w:rPr>
+          <w:sz w:val="36"/>
+          <w:szCs w:val="36"/>
+          <w:lang w:val="fr-CH"/>
+        </w:rPr>
+        <w:t>Add "Required" folder into a "LIB" created inside our project. There we paste all the content of Required Folder.</w:t>
+      </w:r>
+    </w:p>
+    <w:p>
+      <w:pPr>
+        <w:rPr>
+          <w:sz w:val="36"/>
+          <w:szCs w:val="36"/>
+          <w:lang w:val="fr-CH"/>
+        </w:rPr>
+      </w:pPr>
+      <w:r>
+        <w:rPr>
+          <w:sz w:val="36"/>
+          <w:szCs w:val="36"/>
+          <w:lang w:val="fr-CH"/>
+        </w:rPr>
+        <w:t>We download MySql Connector and paste it there too.</w:t>
+      </w:r>
+    </w:p>
+    <w:p>
+      <w:pPr>
+        <w:rPr>
+          <w:sz w:val="36"/>
+          <w:szCs w:val="36"/>
+          <w:lang w:val="fr-CH"/>
+        </w:rPr>
+      </w:pPr>
+      <w:r>
+        <w:rPr>
+          <w:sz w:val="36"/>
+          <w:szCs w:val="36"/>
+          <w:lang w:val="fr-CH"/>
+        </w:rPr>
+        <w:t>Add everything to the BUILD PATH.(proj structure - modules - dependencies - +Jar).</w:t>
+      </w:r>
+    </w:p>
+    <w:p>
+      <w:pPr>
+        <w:rPr>
+          <w:sz w:val="36"/>
+          <w:szCs w:val="36"/>
+          <w:lang w:val="fr-CH"/>
+        </w:rPr>
+      </w:pPr>
+    </w:p>
+    <w:p>
+      <w:pPr>
+        <w:rPr>
+          <w:sz w:val="36"/>
+          <w:szCs w:val="36"/>
+          <w:lang w:val="fr-CH"/>
+        </w:rPr>
+      </w:pPr>
+      <w:r>
+        <w:rPr>
+          <w:sz w:val="36"/>
+          <w:szCs w:val="36"/>
+          <w:lang w:val="fr-CH"/>
+        </w:rPr>
+        <w:t>Create a Hibernate configuration file (hibernate.cfg.xml)</w:t>
+      </w:r>
+    </w:p>
+    <w:p>
+      <w:pPr>
+        <w:jc w:val="center"/>
+        <w:rPr>
+          <w:sz w:val="36"/>
+          <w:szCs w:val="36"/>
+          <w:lang w:val="fr-CH"/>
+        </w:rPr>
+      </w:pPr>
+      <w:r>
+        <w:rPr>
+          <w:noProof/>
+          <w:sz w:val="36"/>
+          <w:szCs w:val="36"/>
+          <w:lang w:val="fr-CH"/>
+        </w:rPr>
+        <w:drawing>
+          <wp:inline distT="0" distB="0" distL="0" distR="0" wp14:anchorId="33F57696" wp14:editId="33724F4C">
+            <wp:extent cx="6046330" cy="3935392"/>
+            <wp:effectExtent l="0" t="0" r="0" b="1905"/>
+            <wp:docPr id="2" name="Picture 2"/>
+            <wp:cNvGraphicFramePr>
+              <a:graphicFrameLocks xmlns:a="http://schemas.openxmlformats.org/drawingml/2006/main" noChangeAspect="1"/>
+            </wp:cNvGraphicFramePr>
+            <a:graphic xmlns:a="http://schemas.openxmlformats.org/drawingml/2006/main">
+              <a:graphicData uri="http://schemas.openxmlformats.org/drawingml/2006/picture">
+                <pic:pic xmlns:pic="http://schemas.openxmlformats.org/drawingml/2006/picture">
+                  <pic:nvPicPr>
+                    <pic:cNvPr id="1" name=""/>
+                    <pic:cNvPicPr/>
+                  </pic:nvPicPr>
+                  <pic:blipFill>
+                    <a:blip r:embed="rId6"/>
+                    <a:stretch>
+                      <a:fillRect/>
+                    </a:stretch>
+                  </pic:blipFill>
+                  <pic:spPr>
+                    <a:xfrm>
+                      <a:off x="0" y="0"/>
+                      <a:ext cx="6116935" cy="3981347"/>
+                    </a:xfrm>
+                    <a:prstGeom prst="rect">
+                      <a:avLst/>
+                    </a:prstGeom>
+                  </pic:spPr>
+                </pic:pic>
+              </a:graphicData>
+            </a:graphic>
+          </wp:inline>
+        </w:drawing>
+      </w:r>
+    </w:p>
+    <w:p>
+      <w:pPr>
+        <w:rPr>
+          <w:b/>
+          <w:bCs/>
+          <w:sz w:val="36"/>
+          <w:szCs w:val="36"/>
+          <w:u w:val="single"/>
+          <w:lang w:val="fr-CH"/>
+        </w:rPr>
+      </w:pPr>
+    </w:p>
+    <w:p>
+      <w:pPr>
+        <w:rPr>
+          <w:b/>
+          <w:bCs/>
+          <w:sz w:val="36"/>
+          <w:szCs w:val="36"/>
+          <w:u w:val="single"/>
+          <w:lang w:val="fr-CH"/>
+        </w:rPr>
+      </w:pPr>
+      <w:r>
+        <w:rPr>
+          <w:b/>
+          <w:bCs/>
+          <w:sz w:val="36"/>
+          <w:szCs w:val="36"/>
+          <w:u w:val="single"/>
+          <w:lang w:val="fr-CH"/>
+        </w:rPr>
+        <w:t>Entity Class</w:t>
+      </w:r>
+    </w:p>
+    <w:p>
+      <w:pPr>
+        <w:rPr>
+          <w:sz w:val="36"/>
+          <w:szCs w:val="36"/>
+          <w:lang w:val="fr-CH"/>
+        </w:rPr>
+      </w:pPr>
+      <w:r>
+        <w:rPr>
+          <w:sz w:val="36"/>
+          <w:szCs w:val="36"/>
+          <w:lang w:val="fr-CH"/>
+        </w:rPr>
+        <w:t xml:space="preserve">Let's create a </w:t>
+      </w:r>
+      <w:r>
+        <w:rPr>
+          <w:sz w:val="36"/>
+          <w:szCs w:val="36"/>
+          <w:lang w:val="fr-CH"/>
+        </w:rPr>
+        <w:t>Java Class with annotations to specify:</w:t>
+      </w:r>
+    </w:p>
+    <w:p>
+      <w:pPr>
+        <w:rPr>
+          <w:sz w:val="36"/>
+          <w:szCs w:val="36"/>
+          <w:lang w:val="fr-CH"/>
+        </w:rPr>
+      </w:pPr>
+      <w:r>
+        <w:rPr>
+          <w:sz w:val="36"/>
+          <w:szCs w:val="36"/>
+          <w:lang w:val="fr-CH"/>
+        </w:rPr>
+        <w:t>@Entity</w:t>
+      </w:r>
+      <w:r>
+        <w:rPr>
+          <w:sz w:val="36"/>
+          <w:szCs w:val="36"/>
+          <w:lang w:val="fr-CH"/>
+        </w:rPr>
+        <w:br/>
+        <w:t>@Table(name="")</w:t>
+      </w:r>
+      <w:r>
+        <w:rPr>
+          <w:sz w:val="36"/>
+          <w:szCs w:val="36"/>
+          <w:lang w:val="fr-CH"/>
+        </w:rPr>
+        <w:br/>
+        <w:t>@Id</w:t>
+      </w:r>
+    </w:p>
+    <w:p>
+      <w:pPr>
+        <w:rPr>
+          <w:sz w:val="36"/>
+          <w:szCs w:val="36"/>
+          <w:lang w:val="fr-CH"/>
+        </w:rPr>
+      </w:pPr>
+      <w:r>
+        <w:rPr>
+          <w:sz w:val="36"/>
+          <w:szCs w:val="36"/>
+          <w:lang w:val="fr-CH"/>
+        </w:rPr>
+        <w:t>@Column(name="")</w:t>
+      </w:r>
+    </w:p>
+    <w:p>
+      <w:pPr>
+        <w:rPr>
+          <w:sz w:val="36"/>
+          <w:szCs w:val="36"/>
+          <w:lang w:val="fr-CH"/>
+        </w:rPr>
+      </w:pPr>
+    </w:p>
+    <w:p>
+      <w:pPr>
+        <w:rPr>
+          <w:sz w:val="36"/>
+          <w:szCs w:val="36"/>
+          <w:lang w:val="fr-CH"/>
+        </w:rPr>
+      </w:pPr>
+    </w:p>
+    <w:p>
+      <w:pPr>
+        <w:rPr>
+          <w:b/>
+          <w:bCs/>
+          <w:sz w:val="36"/>
+          <w:szCs w:val="36"/>
+          <w:u w:val="single"/>
+          <w:lang w:val="fr-CH"/>
+        </w:rPr>
+      </w:pPr>
+      <w:r>
+        <w:rPr>
+          <w:b/>
+          <w:bCs/>
+          <w:sz w:val="36"/>
+          <w:szCs w:val="36"/>
+          <w:u w:val="single"/>
+          <w:lang w:val="fr-CH"/>
+        </w:rPr>
+        <w:lastRenderedPageBreak/>
+        <w:t>Hibernate in Action</w:t>
+      </w:r>
+    </w:p>
+    <w:p>
+      <w:pPr>
+        <w:rPr>
+          <w:sz w:val="36"/>
+          <w:szCs w:val="36"/>
+          <w:lang w:val="fr-CH"/>
+        </w:rPr>
+      </w:pPr>
+      <w:r>
+        <w:rPr>
+          <w:sz w:val="36"/>
+          <w:szCs w:val="36"/>
+          <w:lang w:val="fr-CH"/>
+        </w:rPr>
+        <w:t>If the CFG file is correctly made it will start SAVING(user) into the database.</w:t>
+      </w:r>
+    </w:p>
+    <w:p>
+      <w:pPr>
+        <w:rPr>
+          <w:sz w:val="36"/>
+          <w:szCs w:val="36"/>
+          <w:lang w:val="fr-CH"/>
+        </w:rPr>
+      </w:pPr>
+      <w:r>
+        <w:rPr>
+          <w:noProof/>
+          <w:sz w:val="36"/>
+          <w:szCs w:val="36"/>
+          <w:lang w:val="fr-CH"/>
+        </w:rPr>
+        <w:drawing>
+          <wp:inline distT="0" distB="0" distL="0" distR="0" wp14:anchorId="6DCF2963" wp14:editId="37DBD5D8">
+            <wp:extent cx="6507807" cy="4398380"/>
+            <wp:effectExtent l="0" t="0" r="0" b="0"/>
+            <wp:docPr id="3" name="Picture 3"/>
+            <wp:cNvGraphicFramePr>
+              <a:graphicFrameLocks xmlns:a="http://schemas.openxmlformats.org/drawingml/2006/main" noChangeAspect="1"/>
+            </wp:cNvGraphicFramePr>
+            <a:graphic xmlns:a="http://schemas.openxmlformats.org/drawingml/2006/main">
+              <a:graphicData uri="http://schemas.openxmlformats.org/drawingml/2006/picture">
+                <pic:pic xmlns:pic="http://schemas.openxmlformats.org/drawingml/2006/picture">
+                  <pic:nvPicPr>
+                    <pic:cNvPr id="1" name=""/>
+                    <pic:cNvPicPr/>
+                  </pic:nvPicPr>
+                  <pic:blipFill>
+                    <a:blip r:embed="rId7"/>
+                    <a:stretch>
+                      <a:fillRect/>
+                    </a:stretch>
+                  </pic:blipFill>
+                  <pic:spPr>
+                    <a:xfrm>
+                      <a:off x="0" y="0"/>
+                      <a:ext cx="6542447" cy="4421792"/>
+                    </a:xfrm>
+                    <a:prstGeom prst="rect">
+                      <a:avLst/>
+                    </a:prstGeom>
+                  </pic:spPr>
+                </pic:pic>
+              </a:graphicData>
+            </a:graphic>
+          </wp:inline>
+        </w:drawing>
+      </w:r>
+    </w:p>
+    <w:p>
+      <w:pPr>
+        <w:rPr>
+          <w:b/>
+          <w:bCs/>
+          <w:sz w:val="36"/>
+          <w:szCs w:val="36"/>
+          <w:u w:val="single"/>
+          <w:lang w:val="fr-CH"/>
+        </w:rPr>
+      </w:pPr>
+    </w:p>
+    <w:p>
+      <w:pPr>
+        <w:rPr>
+          <w:b/>
+          <w:bCs/>
+          <w:sz w:val="36"/>
+          <w:szCs w:val="36"/>
+          <w:u w:val="single"/>
+          <w:lang w:val="fr-CH"/>
+        </w:rPr>
+      </w:pPr>
+      <w:r>
+        <w:rPr>
+          <w:b/>
+          <w:bCs/>
+          <w:sz w:val="36"/>
+          <w:szCs w:val="36"/>
+          <w:u w:val="single"/>
+          <w:lang w:val="fr-CH"/>
+        </w:rPr>
+        <w:t>CRUD</w:t>
+      </w:r>
+    </w:p>
+    <w:p>
+      <w:pPr>
+        <w:rPr>
+          <w:sz w:val="36"/>
+          <w:szCs w:val="36"/>
+          <w:lang w:val="fr-CH"/>
+        </w:rPr>
+      </w:pPr>
+      <w:r>
+        <w:rPr>
+          <w:noProof/>
+          <w:sz w:val="36"/>
+          <w:szCs w:val="36"/>
+          <w:lang w:val="fr-CH"/>
+        </w:rPr>
+        <w:drawing>
+          <wp:inline distT="0" distB="0" distL="0" distR="0" wp14:anchorId="17BAFC92" wp14:editId="472E03BD">
+            <wp:extent cx="4595149" cy="2521441"/>
+            <wp:effectExtent l="0" t="0" r="2540" b="6350"/>
+            <wp:docPr id="4" name="Picture 4"/>
+            <wp:cNvGraphicFramePr>
+              <a:graphicFrameLocks xmlns:a="http://schemas.openxmlformats.org/drawingml/2006/main" noChangeAspect="1"/>
+            </wp:cNvGraphicFramePr>
+            <a:graphic xmlns:a="http://schemas.openxmlformats.org/drawingml/2006/main">
+              <a:graphicData uri="http://schemas.openxmlformats.org/drawingml/2006/picture">
+                <pic:pic xmlns:pic="http://schemas.openxmlformats.org/drawingml/2006/picture">
+                  <pic:nvPicPr>
+                    <pic:cNvPr id="1" name=""/>
+                    <pic:cNvPicPr/>
+                  </pic:nvPicPr>
+                  <pic:blipFill>
+                    <a:blip r:embed="rId8"/>
+                    <a:stretch>
+                      <a:fillRect/>
+                    </a:stretch>
+                  </pic:blipFill>
+                  <pic:spPr>
+                    <a:xfrm>
+                      <a:off x="0" y="0"/>
+                      <a:ext cx="4631463" cy="2541367"/>
+                    </a:xfrm>
+                    <a:prstGeom prst="rect">
+                      <a:avLst/>
+                    </a:prstGeom>
+                  </pic:spPr>
+                </pic:pic>
+              </a:graphicData>
+            </a:graphic>
+          </wp:inline>
+        </w:drawing>
+      </w:r>
+    </w:p>
+    <w:p>
+      <w:pPr>
+        <w:rPr>
+          <w:sz w:val="36"/>
+          <w:szCs w:val="36"/>
+          <w:lang w:val="fr-CH"/>
+        </w:rPr>
+      </w:pPr>
+    </w:p>
+    <w:p>
+      <w:pPr>
+        <w:rPr>
+          <w:sz w:val="36"/>
+          <w:szCs w:val="36"/>
+          <w:lang w:val="fr-CH"/>
+        </w:rPr>
+      </w:pPr>
+      <w:r>
+        <w:rPr>
+          <w:b/>
+          <w:bCs/>
+          <w:sz w:val="36"/>
+          <w:szCs w:val="36"/>
+          <w:u w:val="single"/>
+          <w:lang w:val="fr-CH"/>
+        </w:rPr>
+        <w:lastRenderedPageBreak/>
+        <w:t>Using HQL to Query</w:t>
+      </w:r>
+    </w:p>
+    <w:p>
+      <w:pPr>
+        <w:rPr>
+          <w:sz w:val="36"/>
+          <w:szCs w:val="36"/>
+          <w:lang w:val="fr-CH"/>
+        </w:rPr>
+      </w:pPr>
+      <w:r>
+        <w:rPr>
+          <w:sz w:val="36"/>
+          <w:szCs w:val="36"/>
+          <w:lang w:val="fr-CH"/>
+        </w:rPr>
+        <w:t xml:space="preserve">Used to create custom Querys to Database. We should add </w:t>
+      </w:r>
+      <w:r>
+        <w:rPr>
+          <w:sz w:val="36"/>
+          <w:szCs w:val="36"/>
+          <w:lang w:val="fr-CH"/>
+        </w:rPr>
+        <w:t>a name to the User Class: @Entity(name="users")</w:t>
+      </w:r>
+    </w:p>
+    <w:p>
+      <w:pPr>
+        <w:rPr>
+          <w:sz w:val="36"/>
+          <w:szCs w:val="36"/>
+          <w:lang w:val="fr-CH"/>
+        </w:rPr>
+      </w:pPr>
+    </w:p>
+    <w:p>
+      <w:pPr>
+        <w:rPr>
+          <w:sz w:val="36"/>
+          <w:szCs w:val="36"/>
+          <w:lang w:val="fr-CH"/>
+        </w:rPr>
+      </w:pPr>
+      <w:r>
+        <w:rPr>
+          <w:noProof/>
+          <w:sz w:val="36"/>
+          <w:szCs w:val="36"/>
+          <w:lang w:val="fr-CH"/>
+        </w:rPr>
+        <w:drawing>
+          <wp:inline distT="0" distB="0" distL="0" distR="0" wp14:anchorId="2AE4386F" wp14:editId="64DF100B">
+            <wp:extent cx="5668845" cy="1111169"/>
+            <wp:effectExtent l="0" t="0" r="0" b="0"/>
+            <wp:docPr id="5" name="Picture 5"/>
+            <wp:cNvGraphicFramePr>
+              <a:graphicFrameLocks xmlns:a="http://schemas.openxmlformats.org/drawingml/2006/main" noChangeAspect="1"/>
+            </wp:cNvGraphicFramePr>
+            <a:graphic xmlns:a="http://schemas.openxmlformats.org/drawingml/2006/main">
+              <a:graphicData uri="http://schemas.openxmlformats.org/drawingml/2006/picture">
+                <pic:pic xmlns:pic="http://schemas.openxmlformats.org/drawingml/2006/picture">
+                  <pic:nvPicPr>
+                    <pic:cNvPr id="1" name=""/>
+                    <pic:cNvPicPr/>
+                  </pic:nvPicPr>
+                  <pic:blipFill>
+                    <a:blip r:embed="rId9"/>
+                    <a:stretch>
+                      <a:fillRect/>
+                    </a:stretch>
+                  </pic:blipFill>
+                  <pic:spPr>
+                    <a:xfrm>
+                      <a:off x="0" y="0"/>
+                      <a:ext cx="5780214" cy="1132999"/>
+                    </a:xfrm>
+                    <a:prstGeom prst="rect">
+                      <a:avLst/>
+                    </a:prstGeom>
+                  </pic:spPr>
+                </pic:pic>
+              </a:graphicData>
+            </a:graphic>
+          </wp:inline>
+        </w:drawing>
+      </w:r>
+    </w:p>
+    <w:p>
+      <w:pPr>
+        <w:rPr>
+          <w:sz w:val="36"/>
+          <w:szCs w:val="36"/>
+          <w:lang w:val="fr-CH"/>
+        </w:rPr>
+      </w:pPr>
+      <w:r>
+        <w:rPr>
+          <w:noProof/>
+          <w:sz w:val="36"/>
+          <w:szCs w:val="36"/>
+          <w:lang w:val="fr-CH"/>
+        </w:rPr>
+        <w:drawing>
+          <wp:inline distT="0" distB="0" distL="0" distR="0" wp14:anchorId="5A3C9855" wp14:editId="006D73B8">
+            <wp:extent cx="5597784" cy="1088020"/>
+            <wp:effectExtent l="0" t="0" r="3175" b="4445"/>
+            <wp:docPr id="6" name="Picture 6"/>
+            <wp:cNvGraphicFramePr>
+              <a:graphicFrameLocks xmlns:a="http://schemas.openxmlformats.org/drawingml/2006/main" noChangeAspect="1"/>
+            </wp:cNvGraphicFramePr>
+            <a:graphic xmlns:a="http://schemas.openxmlformats.org/drawingml/2006/main">
+              <a:graphicData uri="http://schemas.openxmlformats.org/drawingml/2006/picture">
+                <pic:pic xmlns:pic="http://schemas.openxmlformats.org/drawingml/2006/picture">
+                  <pic:nvPicPr>
+                    <pic:cNvPr id="1" name=""/>
+                    <pic:cNvPicPr/>
+                  </pic:nvPicPr>
+                  <pic:blipFill>
+                    <a:blip r:embed="rId10"/>
+                    <a:stretch>
+                      <a:fillRect/>
+                    </a:stretch>
+                  </pic:blipFill>
+                  <pic:spPr>
+                    <a:xfrm>
+                      <a:off x="0" y="0"/>
+                      <a:ext cx="5648021" cy="1097784"/>
+                    </a:xfrm>
+                    <a:prstGeom prst="rect">
+                      <a:avLst/>
+                    </a:prstGeom>
+                  </pic:spPr>
+                </pic:pic>
+              </a:graphicData>
+            </a:graphic>
+          </wp:inline>
+        </w:drawing>
+      </w:r>
+    </w:p>
+    <w:p>
+      <w:pPr>
+        <w:rPr>
+          <w:sz w:val="36"/>
+          <w:szCs w:val="36"/>
+          <w:lang w:val="fr-CH"/>
+        </w:rPr>
+      </w:pPr>
+      <w:r>
+        <w:rPr>
+          <w:noProof/>
+          <w:sz w:val="36"/>
+          <w:szCs w:val="36"/>
+          <w:lang w:val="fr-CH"/>
+        </w:rPr>
+        <w:drawing>
+          <wp:inline distT="0" distB="0" distL="0" distR="0" wp14:anchorId="643C17D7" wp14:editId="55AF9C49">
+            <wp:extent cx="5594022" cy="891251"/>
+            <wp:effectExtent l="0" t="0" r="0" b="0"/>
+            <wp:docPr id="7" name="Picture 7"/>
+            <wp:cNvGraphicFramePr>
+              <a:graphicFrameLocks xmlns:a="http://schemas.openxmlformats.org/drawingml/2006/main" noChangeAspect="1"/>
+            </wp:cNvGraphicFramePr>
+            <a:graphic xmlns:a="http://schemas.openxmlformats.org/drawingml/2006/main">
+              <a:graphicData uri="http://schemas.openxmlformats.org/drawingml/2006/picture">
+                <pic:pic xmlns:pic="http://schemas.openxmlformats.org/drawingml/2006/picture">
+                  <pic:nvPicPr>
+                    <pic:cNvPr id="1" name=""/>
+                    <pic:cNvPicPr/>
+                  </pic:nvPicPr>
+                  <pic:blipFill>
+                    <a:blip r:embed="rId11"/>
+                    <a:stretch>
+                      <a:fillRect/>
+                    </a:stretch>
+                  </pic:blipFill>
+                  <pic:spPr>
+                    <a:xfrm>
+                      <a:off x="0" y="0"/>
+                      <a:ext cx="5688729" cy="906340"/>
+                    </a:xfrm>
+                    <a:prstGeom prst="rect">
+                      <a:avLst/>
+                    </a:prstGeom>
+                  </pic:spPr>
+                </pic:pic>
+              </a:graphicData>
+            </a:graphic>
+          </wp:inline>
+        </w:drawing>
+      </w:r>
+    </w:p>
+    <w:p>
+      <w:pPr>
+        <w:rPr>
+          <w:sz w:val="36"/>
+          <w:szCs w:val="36"/>
+          <w:lang w:val="fr-CH"/>
+        </w:rPr>
+      </w:pPr>
+      <w:r>
+        <w:rPr>
+          <w:noProof/>
+          <w:sz w:val="36"/>
+          <w:szCs w:val="36"/>
+          <w:lang w:val="fr-CH"/>
+        </w:rPr>
+        <w:drawing>
+          <wp:inline distT="0" distB="0" distL="0" distR="0" wp14:anchorId="273DBD1D" wp14:editId="482BD5E4">
+            <wp:extent cx="5436235" cy="578696"/>
+            <wp:effectExtent l="0" t="0" r="0" b="5715"/>
+            <wp:docPr id="8" name="Picture 8"/>
+            <wp:cNvGraphicFramePr>
+              <a:graphicFrameLocks xmlns:a="http://schemas.openxmlformats.org/drawingml/2006/main" noChangeAspect="1"/>
+            </wp:cNvGraphicFramePr>
+            <a:graphic xmlns:a="http://schemas.openxmlformats.org/drawingml/2006/main">
+              <a:graphicData uri="http://schemas.openxmlformats.org/drawingml/2006/picture">
+                <pic:pic xmlns:pic="http://schemas.openxmlformats.org/drawingml/2006/picture">
+                  <pic:nvPicPr>
+                    <pic:cNvPr id="1" name=""/>
+                    <pic:cNvPicPr/>
+                  </pic:nvPicPr>
+                  <pic:blipFill>
+                    <a:blip r:embed="rId12"/>
+                    <a:stretch>
+                      <a:fillRect/>
+                    </a:stretch>
+                  </pic:blipFill>
+                  <pic:spPr>
+                    <a:xfrm>
+                      <a:off x="0" y="0"/>
+                      <a:ext cx="5581443" cy="594154"/>
+                    </a:xfrm>
+                    <a:prstGeom prst="rect">
+                      <a:avLst/>
+                    </a:prstGeom>
+                  </pic:spPr>
+                </pic:pic>
+              </a:graphicData>
+            </a:graphic>
+          </wp:inline>
+        </w:drawing>
+      </w:r>
+    </w:p>
+    <w:p>
+      <w:pPr>
+        <w:rPr>
+          <w:sz w:val="36"/>
+          <w:szCs w:val="36"/>
+          <w:lang w:val="fr-CH"/>
+        </w:rPr>
+      </w:pPr>
+    </w:p>
+    <w:p>
+      <w:pPr>
+        <w:rPr>
+          <w:sz w:val="36"/>
+          <w:szCs w:val="36"/>
+          <w:lang w:val="fr-CH"/>
+        </w:rPr>
+      </w:pPr>
+    </w:p>
+    <w:p>
+      <w:pPr>
+        <w:rPr>
+          <w:sz w:val="36"/>
+          <w:szCs w:val="36"/>
+          <w:lang w:val="fr-CH"/>
+        </w:rPr>
+      </w:pPr>
+      <w:r>
+        <w:rPr>
+          <w:b/>
+          <w:bCs/>
+          <w:sz w:val="36"/>
+          <w:szCs w:val="36"/>
+          <w:u w:val="single"/>
+          <w:lang w:val="fr-CH"/>
+        </w:rPr>
+        <w:t>Integrating Hibernate to JSP-Servlet</w:t>
+      </w:r>
+    </w:p>
+    <w:p>
+      <w:pPr>
+        <w:rPr>
+          <w:sz w:val="36"/>
+          <w:szCs w:val="36"/>
+          <w:lang w:val="fr-CH"/>
+        </w:rPr>
+      </w:pPr>
+      <w:r>
+        <w:rPr>
+          <w:sz w:val="36"/>
+          <w:szCs w:val="36"/>
+          <w:lang w:val="fr-CH"/>
+        </w:rPr>
+        <w:t>Ver Videos tranqui.</w:t>
+      </w:r>
+    </w:p>
+    <w:p>
+      <w:pPr>
+        <w:rPr>
+          <w:sz w:val="36"/>
+          <w:szCs w:val="36"/>
+          <w:lang w:val="fr-CH"/>
+        </w:rPr>
+      </w:pPr>
+    </w:p>
+    <w:p>
+      <w:pPr>
+        <w:rPr>
+          <w:sz w:val="36"/>
+          <w:szCs w:val="36"/>
+          <w:lang w:val="fr-CH"/>
+        </w:rPr>
+      </w:pPr>
+    </w:p>
+    <w:p>
+      <w:pPr>
+        <w:rPr>
+          <w:sz w:val="36"/>
+          <w:szCs w:val="36"/>
+          <w:lang w:val="fr-CH"/>
+        </w:rPr>
+      </w:pPr>
+    </w:p>
+    <w:p>
+      <w:pPr>
+        <w:rPr>
+          <w:sz w:val="36"/>
+          <w:szCs w:val="36"/>
+          <w:lang w:val="fr-CH"/>
+        </w:rPr>
+      </w:pPr>
+    </w:p>
+    <w:p>
+      <w:pPr>
+        <w:rPr>
+          <w:sz w:val="36"/>
+          <w:szCs w:val="36"/>
+          <w:lang w:val="fr-CH"/>
+        </w:rPr>
+      </w:pPr>
+    </w:p>
+    <w:p>
+      <w:pPr>
+        <w:rPr>
+          <w:sz w:val="36"/>
+          <w:szCs w:val="36"/>
+          <w:lang w:val="fr-CH"/>
+        </w:rPr>
+      </w:pPr>
+    </w:p>
+    <w:p>
+      <w:pPr>
+        <w:rPr>
+          <w:sz w:val="36"/>
+          <w:szCs w:val="36"/>
+          <w:lang w:val="fr-CH"/>
+        </w:rPr>
+      </w:pPr>
+    </w:p>
+    <w:p>
+      <w:pPr>
+        <w:rPr>
+          <w:sz w:val="36"/>
+          <w:szCs w:val="36"/>
+          <w:lang w:val="fr-CH"/>
+        </w:rPr>
+      </w:pPr>
+    </w:p>
+    <w:p>
+      <w:pPr>
+        <w:rPr>
+          <w:sz w:val="36"/>
+          <w:szCs w:val="36"/>
+          <w:lang w:val="fr-CH"/>
+        </w:rPr>
+      </w:pPr>
+    </w:p>
+    <w:p>
+      <w:pPr>
+        <w:rPr>
+          <w:sz w:val="36"/>
+          <w:szCs w:val="36"/>
+          <w:lang w:val="fr-CH"/>
+        </w:rPr>
+      </w:pPr>
+    </w:p>
+    <w:p>
+      <w:pPr>
+        <w:jc w:val="center"/>
+        <w:rPr>
+          <w:b/>
+          <w:bCs/>
+          <w:sz w:val="72"/>
+          <w:szCs w:val="72"/>
+          <w:u w:val="single"/>
+          <w:lang w:val="fr-CH"/>
+        </w:rPr>
+      </w:pPr>
+      <w:r>
+        <w:rPr>
+          <w:b/>
+          <w:bCs/>
+          <w:sz w:val="72"/>
+          <w:szCs w:val="72"/>
+          <w:u w:val="single"/>
+          <w:lang w:val="fr-CH"/>
+        </w:rPr>
+        <w:lastRenderedPageBreak/>
+        <w:t>Spring 5</w:t>
+      </w:r>
+    </w:p>
+    <w:p>
+      <w:pPr>
+        <w:jc w:val="center"/>
+        <w:rPr>
+          <w:b/>
+          <w:bCs/>
+          <w:sz w:val="72"/>
+          <w:szCs w:val="72"/>
+          <w:u w:val="single"/>
+          <w:lang w:val="fr-CH"/>
+        </w:rPr>
+      </w:pPr>
+    </w:p>
+    <w:p>
+      <w:pPr>
+        <w:rPr>
+          <w:sz w:val="36"/>
+          <w:szCs w:val="36"/>
+          <w:lang w:val="fr-CH"/>
+        </w:rPr>
+      </w:pPr>
+      <w:r>
+        <w:rPr>
+          <w:sz w:val="36"/>
+          <w:szCs w:val="36"/>
+          <w:lang w:val="fr-CH"/>
+        </w:rPr>
+        <w:t>We use Spring Tool Suit to create our project.</w:t>
+      </w:r>
+    </w:p>
+    <w:p>
+      <w:pPr>
+        <w:rPr>
+          <w:sz w:val="36"/>
+          <w:szCs w:val="36"/>
+          <w:lang w:val="fr-CH"/>
+        </w:rPr>
+      </w:pPr>
+      <w:r>
+        <w:rPr>
+          <w:sz w:val="36"/>
+          <w:szCs w:val="36"/>
+          <w:lang w:val="fr-CH"/>
+        </w:rPr>
+        <w:t xml:space="preserve">Basically we have a Maven Project, where we add </w:t>
+      </w:r>
+      <w:r>
+        <w:rPr>
+          <w:sz w:val="36"/>
+          <w:szCs w:val="36"/>
+          <w:u w:val="single"/>
+          <w:lang w:val="fr-CH"/>
+        </w:rPr>
+        <w:t>dependencies</w:t>
+      </w:r>
+      <w:r>
+        <w:rPr>
+          <w:sz w:val="36"/>
+          <w:szCs w:val="36"/>
+          <w:lang w:val="fr-CH"/>
+        </w:rPr>
+        <w:t xml:space="preserve"> to have Spring 5</w:t>
+      </w:r>
+      <w:r>
+        <w:rPr>
+          <w:sz w:val="36"/>
+          <w:szCs w:val="36"/>
+          <w:lang w:val="fr-CH"/>
+        </w:rPr>
+        <w:t>:</w:t>
+      </w:r>
+    </w:p>
+    <w:p>
+      <w:pPr>
+        <w:pStyle w:val="ListParagraph"/>
+        <w:numPr>
+          <w:ilvl w:val="0"/>
+          <w:numId w:val="1"/>
+        </w:numPr>
+        <w:rPr>
+          <w:sz w:val="36"/>
+          <w:szCs w:val="36"/>
+          <w:lang w:val="fr-CH"/>
+        </w:rPr>
+      </w:pPr>
+      <w:r>
+        <w:rPr>
+          <w:sz w:val="36"/>
+          <w:szCs w:val="36"/>
+          <w:lang w:val="fr-CH"/>
+        </w:rPr>
+        <w:t>Spring Web</w:t>
+      </w:r>
+    </w:p>
+    <w:p>
+      <w:pPr>
+        <w:pStyle w:val="ListParagraph"/>
+        <w:numPr>
+          <w:ilvl w:val="0"/>
+          <w:numId w:val="1"/>
+        </w:numPr>
+        <w:rPr>
+          <w:sz w:val="36"/>
+          <w:szCs w:val="36"/>
+          <w:lang w:val="fr-CH"/>
+        </w:rPr>
+      </w:pPr>
+      <w:r>
+        <w:rPr>
+          <w:sz w:val="36"/>
+          <w:szCs w:val="36"/>
+          <w:lang w:val="fr-CH"/>
+        </w:rPr>
+        <w:t>Spring Core</w:t>
+      </w:r>
+    </w:p>
+    <w:p>
+      <w:pPr>
+        <w:pStyle w:val="ListParagraph"/>
+        <w:numPr>
+          <w:ilvl w:val="0"/>
+          <w:numId w:val="1"/>
+        </w:numPr>
+        <w:rPr>
+          <w:sz w:val="36"/>
+          <w:szCs w:val="36"/>
+          <w:lang w:val="fr-CH"/>
+        </w:rPr>
+      </w:pPr>
+      <w:r>
+        <w:rPr>
+          <w:sz w:val="36"/>
+          <w:szCs w:val="36"/>
+          <w:lang w:val="fr-CH"/>
+        </w:rPr>
+        <w:t>Spring Context</w:t>
+      </w:r>
+    </w:p>
+    <w:p>
+      <w:pPr>
+        <w:pStyle w:val="ListParagraph"/>
+        <w:numPr>
+          <w:ilvl w:val="0"/>
+          <w:numId w:val="1"/>
+        </w:numPr>
+        <w:rPr>
+          <w:sz w:val="36"/>
+          <w:szCs w:val="36"/>
+          <w:lang w:val="fr-CH"/>
+        </w:rPr>
+      </w:pPr>
+      <w:r>
+        <w:rPr>
+          <w:sz w:val="36"/>
+          <w:szCs w:val="36"/>
+          <w:lang w:val="fr-CH"/>
+        </w:rPr>
+        <w:t>Java Servlet API</w:t>
+      </w:r>
+    </w:p>
+    <w:p>
+      <w:pPr>
+        <w:pStyle w:val="ListParagraph"/>
+        <w:numPr>
+          <w:ilvl w:val="0"/>
+          <w:numId w:val="1"/>
+        </w:numPr>
+        <w:rPr>
+          <w:sz w:val="36"/>
+          <w:szCs w:val="36"/>
+          <w:lang w:val="fr-CH"/>
+        </w:rPr>
+      </w:pPr>
+      <w:r>
+        <w:rPr>
+          <w:sz w:val="36"/>
+          <w:szCs w:val="36"/>
+          <w:lang w:val="fr-CH"/>
+        </w:rPr>
+        <w:t>JavaServlet(TM) Specification</w:t>
+      </w:r>
+    </w:p>
+    <w:p>
+      <w:pPr>
+        <w:pStyle w:val="ListParagraph"/>
+        <w:numPr>
+          <w:ilvl w:val="0"/>
+          <w:numId w:val="1"/>
+        </w:numPr>
+        <w:rPr>
+          <w:sz w:val="36"/>
+          <w:szCs w:val="36"/>
+          <w:lang w:val="fr-CH"/>
+        </w:rPr>
+      </w:pPr>
+      <w:r>
+        <w:rPr>
+          <w:sz w:val="36"/>
+          <w:szCs w:val="36"/>
+          <w:lang w:val="fr-CH"/>
+        </w:rPr>
+        <w:t>JavaServer Pages(TM) API</w:t>
+      </w:r>
+    </w:p>
+    <w:p>
+      <w:pPr>
+        <w:rPr>
+          <w:sz w:val="36"/>
+          <w:szCs w:val="36"/>
+          <w:lang w:val="fr-CH"/>
+        </w:rPr>
+      </w:pPr>
+    </w:p>
+    <w:p>
+      <w:pPr>
+        <w:rPr>
+          <w:sz w:val="36"/>
+          <w:szCs w:val="36"/>
+          <w:lang w:val="fr-CH"/>
+        </w:rPr>
+      </w:pPr>
+      <w:r>
+        <w:rPr>
+          <w:sz w:val="36"/>
+          <w:szCs w:val="36"/>
+          <w:lang w:val="fr-CH"/>
+        </w:rPr>
+        <w:t xml:space="preserve">For last we must update the </w:t>
+      </w:r>
+      <w:r>
+        <w:rPr>
+          <w:sz w:val="36"/>
+          <w:szCs w:val="36"/>
+          <w:u w:val="single"/>
+          <w:lang w:val="fr-CH"/>
+        </w:rPr>
+        <w:t>Build Path</w:t>
+      </w:r>
+      <w:r>
+        <w:rPr>
+          <w:sz w:val="36"/>
+          <w:szCs w:val="36"/>
+          <w:lang w:val="fr-CH"/>
+        </w:rPr>
+        <w:t xml:space="preserve"> to use JDK 16.</w:t>
+      </w:r>
+    </w:p>
+    <w:p>
+      <w:pPr>
+        <w:pStyle w:val="ListParagraph"/>
+        <w:numPr>
+          <w:ilvl w:val="0"/>
+          <w:numId w:val="3"/>
+        </w:numPr>
+        <w:rPr>
+          <w:sz w:val="36"/>
+          <w:szCs w:val="36"/>
+          <w:lang w:val="fr-CH"/>
+        </w:rPr>
+      </w:pPr>
+      <w:r>
+        <w:rPr>
+          <w:sz w:val="36"/>
+          <w:szCs w:val="36"/>
+          <w:lang w:val="fr-CH"/>
+        </w:rPr>
+        <w:t>Order &amp; Export: select the JDK shown</w:t>
+      </w:r>
+    </w:p>
+    <w:p>
+      <w:pPr>
+        <w:pStyle w:val="ListParagraph"/>
+        <w:numPr>
+          <w:ilvl w:val="0"/>
+          <w:numId w:val="3"/>
+        </w:numPr>
+        <w:rPr>
+          <w:sz w:val="36"/>
+          <w:szCs w:val="36"/>
+          <w:lang w:val="fr-CH"/>
+        </w:rPr>
+      </w:pPr>
+      <w:r>
+        <w:rPr>
+          <w:sz w:val="36"/>
+          <w:szCs w:val="36"/>
+          <w:lang w:val="fr-CH"/>
+        </w:rPr>
+        <w:t>Libraries: JRE</w:t>
+      </w:r>
+      <w:r>
+        <w:rPr>
+          <w:sz w:val="36"/>
+          <w:szCs w:val="36"/>
+          <w:lang w:val="fr-CH"/>
+        </w:rPr>
+        <w:t xml:space="preserve"> edit then choose "default 16"</w:t>
+      </w:r>
+    </w:p>
+    <w:p>
+      <w:pPr>
+        <w:rPr>
+          <w:sz w:val="36"/>
+          <w:szCs w:val="36"/>
+          <w:lang w:val="fr-CH"/>
+        </w:rPr>
+      </w:pPr>
+    </w:p>
+    <w:p>
+      <w:pPr>
+        <w:jc w:val="center"/>
+        <w:rPr>
+          <w:sz w:val="36"/>
+          <w:szCs w:val="36"/>
+          <w:lang w:val="fr-CH"/>
+        </w:rPr>
+      </w:pPr>
+      <w:r>
+        <w:rPr>
+          <w:sz w:val="36"/>
+          <w:szCs w:val="36"/>
+          <w:lang w:val="fr-CH"/>
+        </w:rPr>
+        <w:t>We are all set to Learn Spring.</w:t>
+      </w:r>
+    </w:p>
+    <w:p>
+      <w:pPr>
+        <w:rPr>
+          <w:sz w:val="36"/>
+          <w:szCs w:val="36"/>
+          <w:lang w:val="fr-CH"/>
+        </w:rPr>
+      </w:pPr>
+    </w:p>
+    <w:p>
+      <w:pPr>
+        <w:rPr>
+          <w:sz w:val="36"/>
+          <w:szCs w:val="36"/>
+          <w:lang w:val="fr-CH"/>
+        </w:rPr>
+      </w:pPr>
+    </w:p>
+    <w:p>
+      <w:pPr>
+        <w:rPr>
+          <w:sz w:val="40"/>
+          <w:szCs w:val="40"/>
+          <w:lang w:val="fr-CH"/>
+        </w:rPr>
+      </w:pPr>
+    </w:p>
+    <w:p>
+      <w:pPr>
+        <w:jc w:val="center"/>
+        <w:rPr>
+          <w:b/>
+          <w:bCs/>
+          <w:sz w:val="48"/>
+          <w:szCs w:val="48"/>
+          <w:u w:val="single"/>
+          <w:lang w:val="fr-CH"/>
+        </w:rPr>
+      </w:pPr>
+      <w:r>
+        <w:rPr>
+          <w:b/>
+          <w:bCs/>
+          <w:sz w:val="48"/>
+          <w:szCs w:val="48"/>
+          <w:u w:val="single"/>
+          <w:lang w:val="fr-CH"/>
+        </w:rPr>
+        <w:t>Dependency Injection</w:t>
+      </w:r>
+    </w:p>
+    <w:p>
+      <w:pPr>
+        <w:rPr>
+          <w:sz w:val="36"/>
+          <w:szCs w:val="36"/>
+          <w:lang w:val="fr-CH"/>
+        </w:rPr>
+      </w:pPr>
+      <w:r>
+        <w:rPr>
+          <w:sz w:val="36"/>
+          <w:szCs w:val="36"/>
+          <w:lang w:val="fr-CH"/>
+        </w:rPr>
+        <w:t>Normally, whenever we want to use methods of a CLass, we mas instance it vefore invoke them.</w:t>
+      </w:r>
+    </w:p>
+    <w:p>
+      <w:pPr>
+        <w:jc w:val="center"/>
+        <w:rPr>
+          <w:i/>
+          <w:iCs/>
+          <w:sz w:val="36"/>
+          <w:szCs w:val="36"/>
+          <w:lang w:val="fr-CH"/>
+        </w:rPr>
+      </w:pPr>
+      <w:r>
+        <w:rPr>
+          <w:i/>
+          <w:iCs/>
+          <w:sz w:val="36"/>
+          <w:szCs w:val="36"/>
+          <w:lang w:val="fr-CH"/>
+        </w:rPr>
+        <w:t>Example: Car myCar = new Swift();</w:t>
+      </w:r>
+    </w:p>
+    <w:p>
+      <w:pPr>
+        <w:rPr>
+          <w:sz w:val="36"/>
+          <w:szCs w:val="36"/>
+          <w:lang w:val="fr-CH"/>
+        </w:rPr>
+      </w:pPr>
+      <w:r>
+        <w:rPr>
+          <w:sz w:val="36"/>
+          <w:szCs w:val="36"/>
+          <w:lang w:val="fr-CH"/>
+        </w:rPr>
+        <w:t>If we want to change the "type" of MyCar, we then need to change the code itself.</w:t>
+      </w:r>
+    </w:p>
+    <w:p>
+      <w:pPr>
+        <w:jc w:val="center"/>
+        <w:rPr>
+          <w:i/>
+          <w:iCs/>
+          <w:sz w:val="36"/>
+          <w:szCs w:val="36"/>
+          <w:lang w:val="fr-CH"/>
+        </w:rPr>
+      </w:pPr>
+      <w:r>
+        <w:rPr>
+          <w:i/>
+          <w:iCs/>
+          <w:sz w:val="36"/>
+          <w:szCs w:val="36"/>
+          <w:lang w:val="fr-CH"/>
+        </w:rPr>
+        <w:t xml:space="preserve">Example: Car myCar = new </w:t>
+      </w:r>
+      <w:r>
+        <w:rPr>
+          <w:i/>
+          <w:iCs/>
+          <w:sz w:val="36"/>
+          <w:szCs w:val="36"/>
+          <w:lang w:val="fr-CH"/>
+        </w:rPr>
+        <w:t>Corolla</w:t>
+      </w:r>
+      <w:r>
+        <w:rPr>
+          <w:i/>
+          <w:iCs/>
+          <w:sz w:val="36"/>
+          <w:szCs w:val="36"/>
+          <w:lang w:val="fr-CH"/>
+        </w:rPr>
+        <w:t>();</w:t>
+      </w:r>
+    </w:p>
+    <w:p>
+      <w:pPr>
+        <w:rPr>
+          <w:sz w:val="36"/>
+          <w:szCs w:val="36"/>
+          <w:lang w:val="fr-CH"/>
+        </w:rPr>
+      </w:pPr>
+    </w:p>
+    <w:p>
+      <w:pPr>
+        <w:rPr>
+          <w:sz w:val="36"/>
+          <w:szCs w:val="36"/>
+          <w:lang w:val="fr-CH"/>
+        </w:rPr>
+      </w:pPr>
+    </w:p>
+    <w:p>
+      <w:pPr>
+        <w:rPr>
+          <w:sz w:val="36"/>
+          <w:szCs w:val="36"/>
+          <w:lang w:val="fr-CH"/>
+        </w:rPr>
+      </w:pPr>
+      <w:r>
+        <w:rPr>
+          <w:b/>
+          <w:bCs/>
+          <w:sz w:val="36"/>
+          <w:szCs w:val="36"/>
+          <w:lang w:val="fr-CH"/>
+        </w:rPr>
+        <w:t xml:space="preserve">DI </w:t>
+      </w:r>
+      <w:r>
+        <w:rPr>
+          <w:sz w:val="36"/>
+          <w:szCs w:val="36"/>
+          <w:lang w:val="fr-CH"/>
+        </w:rPr>
+        <w:t xml:space="preserve">uses Components to avoid "hardcoding". </w:t>
+      </w:r>
+    </w:p>
+    <w:p>
+      <w:pPr>
+        <w:rPr>
+          <w:sz w:val="36"/>
+          <w:szCs w:val="36"/>
+          <w:lang w:val="fr-CH"/>
+        </w:rPr>
+      </w:pPr>
+      <w:r>
+        <w:rPr>
+          <w:sz w:val="36"/>
+          <w:szCs w:val="36"/>
+          <w:lang w:val="fr-CH"/>
+        </w:rPr>
+        <w:t xml:space="preserve">We need to tell Spring that we will be using </w:t>
+      </w:r>
+      <w:r>
+        <w:rPr>
+          <w:b/>
+          <w:bCs/>
+          <w:sz w:val="36"/>
+          <w:szCs w:val="36"/>
+          <w:lang w:val="fr-CH"/>
+        </w:rPr>
+        <w:t>Components</w:t>
+      </w:r>
+      <w:r>
+        <w:rPr>
+          <w:sz w:val="36"/>
+          <w:szCs w:val="36"/>
+          <w:lang w:val="fr-CH"/>
+        </w:rPr>
+        <w:t xml:space="preserve"> and we it needs to </w:t>
+      </w:r>
+      <w:r>
+        <w:rPr>
+          <w:b/>
+          <w:bCs/>
+          <w:sz w:val="36"/>
+          <w:szCs w:val="36"/>
+          <w:lang w:val="fr-CH"/>
+        </w:rPr>
+        <w:t>Scan</w:t>
+      </w:r>
+      <w:r>
+        <w:rPr>
+          <w:sz w:val="36"/>
+          <w:szCs w:val="36"/>
+          <w:lang w:val="fr-CH"/>
+        </w:rPr>
+        <w:t xml:space="preserve"> a certain Package.</w:t>
+      </w:r>
+    </w:p>
+    <w:p>
+      <w:pPr>
+        <w:rPr>
+          <w:sz w:val="36"/>
+          <w:szCs w:val="36"/>
+          <w:lang w:val="fr-CH"/>
+        </w:rPr>
+      </w:pPr>
+    </w:p>
+    <w:p>
+      <w:pPr>
+        <w:rPr>
+          <w:sz w:val="36"/>
+          <w:szCs w:val="36"/>
+          <w:lang w:val="fr-CH"/>
+        </w:rPr>
+      </w:pPr>
+      <w:r>
+        <w:rPr>
+          <w:sz w:val="36"/>
+          <w:szCs w:val="36"/>
+          <w:lang w:val="fr-CH"/>
+        </w:rPr>
+        <w:t>AppConfig:</w:t>
+      </w:r>
+    </w:p>
+    <w:p>
+      <w:pPr>
+        <w:rPr>
+          <w:sz w:val="36"/>
+          <w:szCs w:val="36"/>
+          <w:lang w:val="fr-CH"/>
+        </w:rPr>
+      </w:pPr>
+      <w:r>
+        <w:rPr>
+          <w:sz w:val="36"/>
+          <w:szCs w:val="36"/>
+          <w:lang w:val="fr-CH"/>
+        </w:rPr>
+        <w:drawing>
+          <wp:inline distT="0" distB="0" distL="0" distR="0" wp14:anchorId="27AF3C93" wp14:editId="08B389CE">
+            <wp:extent cx="3501342" cy="1215342"/>
+            <wp:effectExtent l="0" t="0" r="4445" b="4445"/>
+            <wp:docPr id="10" name="Picture 10"/>
+            <wp:cNvGraphicFramePr>
+              <a:graphicFrameLocks xmlns:a="http://schemas.openxmlformats.org/drawingml/2006/main" noChangeAspect="1"/>
+            </wp:cNvGraphicFramePr>
+            <a:graphic xmlns:a="http://schemas.openxmlformats.org/drawingml/2006/main">
+              <a:graphicData uri="http://schemas.openxmlformats.org/drawingml/2006/picture">
+                <pic:pic xmlns:pic="http://schemas.openxmlformats.org/drawingml/2006/picture">
+                  <pic:nvPicPr>
+                    <pic:cNvPr id="1" name=""/>
+                    <pic:cNvPicPr/>
+                  </pic:nvPicPr>
+                  <pic:blipFill>
+                    <a:blip r:embed="rId13"/>
+                    <a:stretch>
+                      <a:fillRect/>
+                    </a:stretch>
+                  </pic:blipFill>
+                  <pic:spPr>
+                    <a:xfrm>
+                      <a:off x="0" y="0"/>
+                      <a:ext cx="3614327" cy="1254560"/>
+                    </a:xfrm>
+                    <a:prstGeom prst="rect">
+                      <a:avLst/>
+                    </a:prstGeom>
+                  </pic:spPr>
+                </pic:pic>
+              </a:graphicData>
+            </a:graphic>
+          </wp:inline>
+        </w:drawing>
+      </w:r>
+    </w:p>
+    <w:p>
+      <w:pPr>
+        <w:rPr>
+          <w:sz w:val="36"/>
+          <w:szCs w:val="36"/>
+          <w:lang w:val="fr-CH"/>
+        </w:rPr>
+      </w:pPr>
+      <w:r>
+        <w:rPr>
+          <w:sz w:val="36"/>
+          <w:szCs w:val="36"/>
+          <w:lang w:val="fr-CH"/>
+        </w:rPr>
+        <w:t>Main App:</w:t>
+      </w:r>
+    </w:p>
+    <w:p>
+      <w:pPr>
+        <w:rPr>
+          <w:sz w:val="36"/>
+          <w:szCs w:val="36"/>
+          <w:lang w:val="fr-CH"/>
+        </w:rPr>
+      </w:pPr>
+      <w:r>
+        <w:rPr>
+          <w:sz w:val="36"/>
+          <w:szCs w:val="36"/>
+          <w:lang w:val="fr-CH"/>
+        </w:rPr>
+        <w:drawing>
+          <wp:inline distT="0" distB="0" distL="0" distR="0" wp14:anchorId="1E3BEDE4" wp14:editId="7C6D4658">
+            <wp:extent cx="5354550" cy="1539433"/>
+            <wp:effectExtent l="0" t="0" r="5080" b="0"/>
+            <wp:docPr id="11" name="Picture 11"/>
+            <wp:cNvGraphicFramePr>
+              <a:graphicFrameLocks xmlns:a="http://schemas.openxmlformats.org/drawingml/2006/main" noChangeAspect="1"/>
+            </wp:cNvGraphicFramePr>
+            <a:graphic xmlns:a="http://schemas.openxmlformats.org/drawingml/2006/main">
+              <a:graphicData uri="http://schemas.openxmlformats.org/drawingml/2006/picture">
+                <pic:pic xmlns:pic="http://schemas.openxmlformats.org/drawingml/2006/picture">
+                  <pic:nvPicPr>
+                    <pic:cNvPr id="1" name=""/>
+                    <pic:cNvPicPr/>
+                  </pic:nvPicPr>
+                  <pic:blipFill>
+                    <a:blip r:embed="rId14"/>
+                    <a:stretch>
+                      <a:fillRect/>
+                    </a:stretch>
+                  </pic:blipFill>
+                  <pic:spPr>
+                    <a:xfrm>
+                      <a:off x="0" y="0"/>
+                      <a:ext cx="5463444" cy="1570740"/>
+                    </a:xfrm>
+                    <a:prstGeom prst="rect">
+                      <a:avLst/>
+                    </a:prstGeom>
+                  </pic:spPr>
+                </pic:pic>
+              </a:graphicData>
+            </a:graphic>
+          </wp:inline>
+        </w:drawing>
+      </w:r>
+    </w:p>
+    <w:p>
+      <w:pPr>
+        <w:rPr>
+          <w:sz w:val="36"/>
+          <w:szCs w:val="36"/>
+          <w:lang w:val="fr-CH"/>
+        </w:rPr>
+      </w:pPr>
+      <w:r>
+        <w:rPr>
+          <w:sz w:val="36"/>
+          <w:szCs w:val="36"/>
+          <w:lang w:val="fr-CH"/>
+        </w:rPr>
+        <w:t>This will Crash, as we need to Specify which are Beans for the Car Class. Beans are jsut an instance/object of a Car Class.</w:t>
+      </w:r>
+    </w:p>
+    <w:p>
+      <w:pPr>
+        <w:rPr>
+          <w:sz w:val="36"/>
+          <w:szCs w:val="36"/>
+          <w:lang w:val="fr-CH"/>
+        </w:rPr>
+      </w:pPr>
+      <w:r>
+        <w:rPr>
+          <w:sz w:val="36"/>
+          <w:szCs w:val="36"/>
+          <w:lang w:val="fr-CH"/>
+        </w:rPr>
+        <w:t xml:space="preserve">We just need to add a </w:t>
+      </w:r>
+      <w:r>
+        <w:rPr>
+          <w:i/>
+          <w:iCs/>
+          <w:sz w:val="36"/>
+          <w:szCs w:val="36"/>
+          <w:lang w:val="fr-CH"/>
+        </w:rPr>
+        <w:t>@Component</w:t>
+      </w:r>
+      <w:r>
+        <w:rPr>
+          <w:sz w:val="36"/>
+          <w:szCs w:val="36"/>
+          <w:lang w:val="fr-CH"/>
+        </w:rPr>
+        <w:t xml:space="preserve"> annotation in our Class that implements Car Interface.</w:t>
+      </w:r>
+    </w:p>
+    <w:p>
+      <w:pPr>
+        <w:jc w:val="center"/>
+        <w:rPr>
+          <w:sz w:val="36"/>
+          <w:szCs w:val="36"/>
+          <w:lang w:val="fr-CH"/>
+        </w:rPr>
+      </w:pPr>
+      <w:r>
+        <w:rPr>
+          <w:sz w:val="36"/>
+          <w:szCs w:val="36"/>
+          <w:lang w:val="fr-CH"/>
+        </w:rPr>
+        <w:drawing>
+          <wp:inline distT="0" distB="0" distL="0" distR="0" wp14:anchorId="21B4B8E3" wp14:editId="7A04EEB8">
+            <wp:extent cx="3500755" cy="548626"/>
+            <wp:effectExtent l="0" t="0" r="0" b="0"/>
+            <wp:docPr id="12" name="Picture 12"/>
+            <wp:cNvGraphicFramePr>
+              <a:graphicFrameLocks xmlns:a="http://schemas.openxmlformats.org/drawingml/2006/main" noChangeAspect="1"/>
+            </wp:cNvGraphicFramePr>
+            <a:graphic xmlns:a="http://schemas.openxmlformats.org/drawingml/2006/main">
+              <a:graphicData uri="http://schemas.openxmlformats.org/drawingml/2006/picture">
+                <pic:pic xmlns:pic="http://schemas.openxmlformats.org/drawingml/2006/picture">
+                  <pic:nvPicPr>
+                    <pic:cNvPr id="1" name=""/>
+                    <pic:cNvPicPr/>
+                  </pic:nvPicPr>
+                  <pic:blipFill>
+                    <a:blip r:embed="rId15"/>
+                    <a:stretch>
+                      <a:fillRect/>
+                    </a:stretch>
+                  </pic:blipFill>
+                  <pic:spPr>
+                    <a:xfrm>
+                      <a:off x="0" y="0"/>
+                      <a:ext cx="3658045" cy="573276"/>
+                    </a:xfrm>
+                    <a:prstGeom prst="rect">
+                      <a:avLst/>
+                    </a:prstGeom>
+                  </pic:spPr>
+                </pic:pic>
+              </a:graphicData>
+            </a:graphic>
+          </wp:inline>
+        </w:drawing>
+      </w:r>
+    </w:p>
+    <w:p>
+      <w:pPr>
+        <w:jc w:val="center"/>
+        <w:rPr>
+          <w:sz w:val="36"/>
+          <w:szCs w:val="36"/>
+          <w:lang w:val="fr-CH"/>
+        </w:rPr>
+      </w:pPr>
+    </w:p>
+    <w:p>
+      <w:pPr>
+        <w:rPr>
+          <w:sz w:val="36"/>
+          <w:szCs w:val="36"/>
+          <w:lang w:val="fr-CH"/>
+        </w:rPr>
+      </w:pPr>
+      <w:r>
+        <w:rPr>
+          <w:sz w:val="36"/>
+          <w:szCs w:val="36"/>
+          <w:lang w:val="fr-CH"/>
+        </w:rPr>
+        <w:t xml:space="preserve">If we have multiple Types of cars we must specify the name of each Bean , as to implement it to our Car. By </w:t>
+      </w:r>
+      <w:r>
+        <w:rPr>
+          <w:b/>
+          <w:bCs/>
+          <w:sz w:val="36"/>
+          <w:szCs w:val="36"/>
+          <w:lang w:val="fr-CH"/>
+        </w:rPr>
+        <w:t>Default</w:t>
+      </w:r>
+      <w:r>
+        <w:rPr>
+          <w:sz w:val="36"/>
+          <w:szCs w:val="36"/>
+          <w:lang w:val="fr-CH"/>
+        </w:rPr>
+        <w:t xml:space="preserve"> it will take the name of the component, transformed to lowerCase.</w:t>
+      </w:r>
+    </w:p>
+    <w:p>
+      <w:pPr>
+        <w:rPr>
+          <w:noProof/>
+        </w:rPr>
+      </w:pPr>
+      <w:r>
+        <w:rPr>
+          <w:sz w:val="36"/>
+          <w:szCs w:val="36"/>
+          <w:lang w:val="fr-CH"/>
+        </w:rPr>
+        <w:drawing>
+          <wp:inline distT="0" distB="0" distL="0" distR="0" wp14:anchorId="5E6674FE" wp14:editId="63033C7A">
+            <wp:extent cx="2476982" cy="388184"/>
+            <wp:effectExtent l="0" t="0" r="0" b="5715"/>
+            <wp:docPr id="13" name="Picture 13"/>
+            <wp:cNvGraphicFramePr>
+              <a:graphicFrameLocks xmlns:a="http://schemas.openxmlformats.org/drawingml/2006/main" noChangeAspect="1"/>
+            </wp:cNvGraphicFramePr>
+            <a:graphic xmlns:a="http://schemas.openxmlformats.org/drawingml/2006/main">
+              <a:graphicData uri="http://schemas.openxmlformats.org/drawingml/2006/picture">
+                <pic:pic xmlns:pic="http://schemas.openxmlformats.org/drawingml/2006/picture">
+                  <pic:nvPicPr>
+                    <pic:cNvPr id="1" name=""/>
+                    <pic:cNvPicPr/>
+                  </pic:nvPicPr>
+                  <pic:blipFill>
+                    <a:blip r:embed="rId16"/>
+                    <a:stretch>
+                      <a:fillRect/>
+                    </a:stretch>
+                  </pic:blipFill>
+                  <pic:spPr>
+                    <a:xfrm>
+                      <a:off x="0" y="0"/>
+                      <a:ext cx="2533067" cy="396974"/>
+                    </a:xfrm>
+                    <a:prstGeom prst="rect">
+                      <a:avLst/>
+                    </a:prstGeom>
+                  </pic:spPr>
+                </pic:pic>
+              </a:graphicData>
+            </a:graphic>
+          </wp:inline>
+        </w:drawing>
+      </w:r>
+      <w:r>
+        <w:rPr>
+          <w:noProof/>
+        </w:rPr>
+        <w:t xml:space="preserve"> </w:t>
+      </w:r>
+      <w:r>
+        <w:rPr>
+          <w:sz w:val="36"/>
+          <w:szCs w:val="36"/>
+          <w:lang w:val="fr-CH"/>
+        </w:rPr>
+        <w:drawing>
+          <wp:inline distT="0" distB="0" distL="0" distR="0" wp14:anchorId="20C8A9B9" wp14:editId="537335BF">
+            <wp:extent cx="2639028" cy="413578"/>
+            <wp:effectExtent l="0" t="0" r="3175" b="5715"/>
+            <wp:docPr id="14" name="Picture 14"/>
+            <wp:cNvGraphicFramePr>
+              <a:graphicFrameLocks xmlns:a="http://schemas.openxmlformats.org/drawingml/2006/main" noChangeAspect="1"/>
+            </wp:cNvGraphicFramePr>
+            <a:graphic xmlns:a="http://schemas.openxmlformats.org/drawingml/2006/main">
+              <a:graphicData uri="http://schemas.openxmlformats.org/drawingml/2006/picture">
+                <pic:pic xmlns:pic="http://schemas.openxmlformats.org/drawingml/2006/picture">
+                  <pic:nvPicPr>
+                    <pic:cNvPr id="1" name=""/>
+                    <pic:cNvPicPr/>
+                  </pic:nvPicPr>
+                  <pic:blipFill>
+                    <a:blip r:embed="rId17"/>
+                    <a:stretch>
+                      <a:fillRect/>
+                    </a:stretch>
+                  </pic:blipFill>
+                  <pic:spPr>
+                    <a:xfrm>
+                      <a:off x="0" y="0"/>
+                      <a:ext cx="2887574" cy="452529"/>
+                    </a:xfrm>
+                    <a:prstGeom prst="rect">
+                      <a:avLst/>
+                    </a:prstGeom>
+                  </pic:spPr>
+                </pic:pic>
+              </a:graphicData>
+            </a:graphic>
+          </wp:inline>
+        </w:drawing>
+      </w:r>
+    </w:p>
+    <w:p>
+      <w:pPr>
+        <w:rPr>
+          <w:noProof/>
+        </w:rPr>
+      </w:pPr>
+    </w:p>
+    <w:p>
+      <w:pPr>
+        <w:rPr>
+          <w:sz w:val="36"/>
+          <w:szCs w:val="36"/>
+          <w:lang w:val="fr-CH"/>
+        </w:rPr>
+      </w:pPr>
+      <w:r>
+        <w:rPr>
+          <w:sz w:val="36"/>
+          <w:szCs w:val="36"/>
+          <w:lang w:val="fr-CH"/>
+        </w:rPr>
+        <w:lastRenderedPageBreak/>
+        <w:drawing>
+          <wp:inline distT="0" distB="0" distL="0" distR="0" wp14:anchorId="3D894883" wp14:editId="560DB0E1">
+            <wp:extent cx="5405687" cy="1041721"/>
+            <wp:effectExtent l="0" t="0" r="5080" b="0"/>
+            <wp:docPr id="15" name="Picture 15"/>
+            <wp:cNvGraphicFramePr>
+              <a:graphicFrameLocks xmlns:a="http://schemas.openxmlformats.org/drawingml/2006/main" noChangeAspect="1"/>
+            </wp:cNvGraphicFramePr>
+            <a:graphic xmlns:a="http://schemas.openxmlformats.org/drawingml/2006/main">
+              <a:graphicData uri="http://schemas.openxmlformats.org/drawingml/2006/picture">
+                <pic:pic xmlns:pic="http://schemas.openxmlformats.org/drawingml/2006/picture">
+                  <pic:nvPicPr>
+                    <pic:cNvPr id="1" name=""/>
+                    <pic:cNvPicPr/>
+                  </pic:nvPicPr>
+                  <pic:blipFill>
+                    <a:blip r:embed="rId18"/>
+                    <a:stretch>
+                      <a:fillRect/>
+                    </a:stretch>
+                  </pic:blipFill>
+                  <pic:spPr>
+                    <a:xfrm>
+                      <a:off x="0" y="0"/>
+                      <a:ext cx="5585506" cy="1076374"/>
+                    </a:xfrm>
+                    <a:prstGeom prst="rect">
+                      <a:avLst/>
+                    </a:prstGeom>
+                  </pic:spPr>
+                </pic:pic>
+              </a:graphicData>
+            </a:graphic>
+          </wp:inline>
+        </w:drawing>
+      </w:r>
+    </w:p>
+    <w:p>
+      <w:pPr>
+        <w:rPr>
+          <w:sz w:val="36"/>
+          <w:szCs w:val="36"/>
+          <w:lang w:val="fr-CH"/>
+        </w:rPr>
+      </w:pPr>
+      <w:r>
+        <w:rPr>
+          <w:b/>
+          <w:bCs/>
+          <w:sz w:val="36"/>
+          <w:szCs w:val="36"/>
+          <w:u w:val="single"/>
+          <w:lang w:val="fr-CH"/>
+        </w:rPr>
+        <w:t>Inversion of Control</w:t>
+      </w:r>
+    </w:p>
+    <w:p>
+      <w:pPr>
+        <w:rPr>
+          <w:sz w:val="36"/>
+          <w:szCs w:val="36"/>
+          <w:lang w:val="fr-CH"/>
+        </w:rPr>
+      </w:pPr>
+      <w:r>
+        <w:rPr>
+          <w:sz w:val="36"/>
+          <w:szCs w:val="36"/>
+          <w:lang w:val="fr-CH"/>
+        </w:rPr>
+        <w:t>Normally, we. have a Class that we can make an Instance out of it. This way we create Objects "by hand" , that have some Attributes and Methods.</w:t>
+      </w:r>
+    </w:p>
+    <w:p>
+      <w:pPr>
+        <w:jc w:val="center"/>
+        <w:rPr>
+          <w:i/>
+          <w:iCs/>
+          <w:sz w:val="36"/>
+          <w:szCs w:val="36"/>
+          <w:lang w:val="fr-CH"/>
+        </w:rPr>
+      </w:pPr>
+      <w:r>
+        <w:rPr>
+          <w:i/>
+          <w:iCs/>
+          <w:sz w:val="36"/>
+          <w:szCs w:val="36"/>
+          <w:lang w:val="fr-CH"/>
+        </w:rPr>
+        <w:t>Class Test{  void display(){} }</w:t>
+      </w:r>
+    </w:p>
+    <w:p>
+      <w:pPr>
+        <w:jc w:val="center"/>
+        <w:rPr>
+          <w:i/>
+          <w:iCs/>
+          <w:sz w:val="36"/>
+          <w:szCs w:val="36"/>
+          <w:lang w:val="fr-CH"/>
+        </w:rPr>
+      </w:pPr>
+      <w:r>
+        <w:rPr>
+          <w:i/>
+          <w:iCs/>
+          <w:sz w:val="36"/>
+          <w:szCs w:val="36"/>
+          <w:lang w:val="fr-CH"/>
+        </w:rPr>
+        <w:t>Test test = new Test();</w:t>
+      </w:r>
+    </w:p>
+    <w:p>
+      <w:pPr>
+        <w:jc w:val="center"/>
+        <w:rPr>
+          <w:i/>
+          <w:iCs/>
+          <w:sz w:val="36"/>
+          <w:szCs w:val="36"/>
+          <w:lang w:val="fr-CH"/>
+        </w:rPr>
+      </w:pPr>
+      <w:r>
+        <w:rPr>
+          <w:i/>
+          <w:iCs/>
+          <w:sz w:val="36"/>
+          <w:szCs w:val="36"/>
+          <w:lang w:val="fr-CH"/>
+        </w:rPr>
+        <w:t>t.display();</w:t>
+      </w:r>
+    </w:p>
+    <w:p>
+      <w:pPr>
+        <w:jc w:val="center"/>
+        <w:rPr>
+          <w:i/>
+          <w:iCs/>
+          <w:sz w:val="36"/>
+          <w:szCs w:val="36"/>
+          <w:lang w:val="fr-CH"/>
+        </w:rPr>
+      </w:pPr>
+    </w:p>
+    <w:p>
+      <w:pPr>
+        <w:rPr>
+          <w:sz w:val="36"/>
+          <w:szCs w:val="36"/>
+          <w:lang w:val="fr-CH"/>
+        </w:rPr>
+      </w:pPr>
+      <w:r>
+        <w:rPr>
+          <w:sz w:val="36"/>
+          <w:szCs w:val="36"/>
+          <w:lang w:val="fr-CH"/>
+        </w:rPr>
+        <w:t xml:space="preserve">If we like to have a Component based programming, where we can remove, update, use any object as we need, we have a Spring solution: </w:t>
+      </w:r>
+      <w:r>
+        <w:rPr>
+          <w:b/>
+          <w:bCs/>
+          <w:sz w:val="36"/>
+          <w:szCs w:val="36"/>
+          <w:lang w:val="fr-CH"/>
+        </w:rPr>
+        <w:t>Inversion of Control.</w:t>
+      </w:r>
+      <w:r>
+        <w:rPr>
+          <w:sz w:val="36"/>
+          <w:szCs w:val="36"/>
+          <w:lang w:val="fr-CH"/>
+        </w:rPr>
+        <w:t xml:space="preserve"> </w:t>
+      </w:r>
+    </w:p>
+    <w:p>
+      <w:pPr>
+        <w:rPr>
+          <w:sz w:val="36"/>
+          <w:szCs w:val="36"/>
+          <w:lang w:val="fr-CH"/>
+        </w:rPr>
+      </w:pPr>
+      <w:r>
+        <w:rPr>
+          <w:sz w:val="36"/>
+          <w:szCs w:val="36"/>
+          <w:lang w:val="fr-CH"/>
+        </w:rPr>
+        <w:t>We give the Control to Spring, rather than having it ourselves.</w:t>
+      </w:r>
+    </w:p>
+    <w:p>
+      <w:pPr>
+        <w:rPr>
+          <w:sz w:val="36"/>
+          <w:szCs w:val="36"/>
+          <w:lang w:val="fr-CH"/>
+        </w:rPr>
+      </w:pPr>
+    </w:p>
+    <w:p>
+      <w:pPr>
+        <w:rPr>
+          <w:sz w:val="36"/>
+          <w:szCs w:val="36"/>
+          <w:lang w:val="fr-CH"/>
+        </w:rPr>
+      </w:pPr>
+      <w:r>
+        <w:rPr>
+          <w:sz w:val="36"/>
+          <w:szCs w:val="36"/>
+          <w:u w:val="single"/>
+          <w:lang w:val="fr-CH"/>
+        </w:rPr>
+        <w:t>Bean Factory</w:t>
+      </w:r>
+      <w:r>
+        <w:rPr>
+          <w:sz w:val="36"/>
+          <w:szCs w:val="36"/>
+          <w:lang w:val="fr-CH"/>
+        </w:rPr>
+        <w:t>: Is where Spring keeps all the objects it creates.</w:t>
+      </w:r>
+    </w:p>
+    <w:p>
+      <w:pPr>
+        <w:rPr>
+          <w:sz w:val="36"/>
+          <w:szCs w:val="36"/>
+          <w:lang w:val="fr-CH"/>
+        </w:rPr>
+      </w:pPr>
+      <w:r>
+        <w:rPr>
+          <w:sz w:val="36"/>
+          <w:szCs w:val="36"/>
+          <w:u w:val="single"/>
+          <w:lang w:val="fr-CH"/>
+        </w:rPr>
+        <w:t>getBean():</w:t>
+      </w:r>
+      <w:r>
+        <w:rPr>
+          <w:sz w:val="36"/>
+          <w:szCs w:val="36"/>
+          <w:lang w:val="fr-CH"/>
+        </w:rPr>
+        <w:t xml:space="preserve"> Will extract an Object from the Bean Factory. Saving us the time to Instance it (new keyword).</w:t>
+      </w:r>
+    </w:p>
+    <w:p>
+      <w:pPr>
+        <w:rPr>
+          <w:sz w:val="36"/>
+          <w:szCs w:val="36"/>
+          <w:lang w:val="fr-CH"/>
+        </w:rPr>
+      </w:pPr>
+    </w:p>
+    <w:p>
+      <w:pPr>
+        <w:jc w:val="center"/>
+        <w:rPr>
+          <w:b/>
+          <w:bCs/>
+          <w:sz w:val="48"/>
+          <w:szCs w:val="48"/>
+          <w:u w:val="single"/>
+          <w:lang w:val="fr-CH"/>
+        </w:rPr>
+      </w:pPr>
+      <w:r>
+        <w:rPr>
+          <w:b/>
+          <w:bCs/>
+          <w:sz w:val="48"/>
+          <w:szCs w:val="48"/>
+          <w:u w:val="single"/>
+          <w:lang w:val="fr-CH"/>
+        </w:rPr>
+        <w:t>Autowire</w:t>
+      </w:r>
+    </w:p>
+    <w:p>
+      <w:pPr>
+        <w:rPr>
+          <w:sz w:val="36"/>
+          <w:szCs w:val="36"/>
+          <w:lang w:val="fr-CH"/>
+        </w:rPr>
+      </w:pPr>
+      <w:r>
+        <w:rPr>
+          <w:sz w:val="36"/>
+          <w:szCs w:val="36"/>
+          <w:lang w:val="fr-CH"/>
+        </w:rPr>
+        <w:t>Using IOC (inversion of control), normally, if we have nested objects, we would need to instanciate the nested one "by hand".</w:t>
+      </w:r>
+    </w:p>
+    <w:p>
+      <w:pPr>
+        <w:jc w:val="center"/>
+        <w:rPr>
+          <w:i/>
+          <w:iCs/>
+          <w:sz w:val="36"/>
+          <w:szCs w:val="36"/>
+          <w:lang w:val="fr-CH"/>
+        </w:rPr>
+      </w:pPr>
+      <w:r>
+        <w:rPr>
+          <w:i/>
+          <w:iCs/>
+          <w:sz w:val="36"/>
+          <w:szCs w:val="36"/>
+          <w:lang w:val="fr-CH"/>
+        </w:rPr>
+        <w:t>Car has an attribute Engine engine = new Engine();</w:t>
+      </w:r>
+    </w:p>
+    <w:p>
+      <w:pPr>
+        <w:rPr>
+          <w:sz w:val="36"/>
+          <w:szCs w:val="36"/>
+          <w:lang w:val="fr-CH"/>
+        </w:rPr>
+      </w:pPr>
+      <w:r>
+        <w:rPr>
+          <w:sz w:val="36"/>
+          <w:szCs w:val="36"/>
+          <w:lang w:val="fr-CH"/>
+        </w:rPr>
+        <w:t xml:space="preserve">It is a </w:t>
+      </w:r>
+      <w:r>
+        <w:rPr>
+          <w:b/>
+          <w:bCs/>
+          <w:sz w:val="36"/>
+          <w:szCs w:val="36"/>
+          <w:lang w:val="fr-CH"/>
+        </w:rPr>
+        <w:t>bad practice</w:t>
+      </w:r>
+      <w:r>
+        <w:rPr>
+          <w:sz w:val="36"/>
+          <w:szCs w:val="36"/>
+          <w:lang w:val="fr-CH"/>
+        </w:rPr>
+        <w:t xml:space="preserve"> to give only "Partial" control if we use IOC.</w:t>
+      </w:r>
+    </w:p>
+    <w:p>
+      <w:pPr>
+        <w:rPr>
+          <w:sz w:val="36"/>
+          <w:szCs w:val="36"/>
+          <w:lang w:val="fr-CH"/>
+        </w:rPr>
+      </w:pPr>
+    </w:p>
+    <w:p>
+      <w:pPr>
+        <w:rPr>
+          <w:b/>
+          <w:bCs/>
+          <w:sz w:val="36"/>
+          <w:szCs w:val="36"/>
+          <w:lang w:val="fr-CH"/>
+        </w:rPr>
+      </w:pPr>
+      <w:r>
+        <w:rPr>
+          <w:sz w:val="36"/>
+          <w:szCs w:val="36"/>
+          <w:lang w:val="fr-CH"/>
+        </w:rPr>
+        <w:t xml:space="preserve">Solution: Engine will be a component, Car will have the Attribute Engine "Autowired". </w:t>
+      </w:r>
+      <w:r>
+        <w:rPr>
+          <w:b/>
+          <w:bCs/>
+          <w:sz w:val="36"/>
+          <w:szCs w:val="36"/>
+          <w:lang w:val="fr-CH"/>
+        </w:rPr>
+        <w:t>No need to instanciate it.</w:t>
+      </w:r>
+    </w:p>
+    <w:p>
+      <w:pPr>
+        <w:rPr>
+          <w:sz w:val="36"/>
+          <w:szCs w:val="36"/>
+          <w:lang w:val="fr-CH"/>
+        </w:rPr>
+      </w:pPr>
+      <w:r>
+        <w:rPr>
+          <w:sz w:val="36"/>
+          <w:szCs w:val="36"/>
+          <w:lang w:val="fr-CH"/>
+        </w:rPr>
+        <w:lastRenderedPageBreak/>
+        <w:drawing>
+          <wp:inline distT="0" distB="0" distL="0" distR="0" wp14:anchorId="62A6B18A" wp14:editId="1C8DD41E">
+            <wp:extent cx="2637695" cy="753627"/>
+            <wp:effectExtent l="0" t="0" r="4445" b="0"/>
+            <wp:docPr id="16" name="Picture 16"/>
+            <wp:cNvGraphicFramePr>
+              <a:graphicFrameLocks xmlns:a="http://schemas.openxmlformats.org/drawingml/2006/main" noChangeAspect="1"/>
+            </wp:cNvGraphicFramePr>
+            <a:graphic xmlns:a="http://schemas.openxmlformats.org/drawingml/2006/main">
+              <a:graphicData uri="http://schemas.openxmlformats.org/drawingml/2006/picture">
+                <pic:pic xmlns:pic="http://schemas.openxmlformats.org/drawingml/2006/picture">
+                  <pic:nvPicPr>
+                    <pic:cNvPr id="1" name=""/>
+                    <pic:cNvPicPr/>
+                  </pic:nvPicPr>
+                  <pic:blipFill>
+                    <a:blip r:embed="rId19"/>
+                    <a:stretch>
+                      <a:fillRect/>
+                    </a:stretch>
+                  </pic:blipFill>
+                  <pic:spPr>
+                    <a:xfrm>
+                      <a:off x="0" y="0"/>
+                      <a:ext cx="2691660" cy="769046"/>
+                    </a:xfrm>
+                    <a:prstGeom prst="rect">
+                      <a:avLst/>
+                    </a:prstGeom>
+                  </pic:spPr>
+                </pic:pic>
+              </a:graphicData>
+            </a:graphic>
+          </wp:inline>
+        </w:drawing>
+      </w:r>
+      <w:r>
+        <w:rPr>
+          <w:noProof/>
+        </w:rPr>
+        <w:t xml:space="preserve"> </w:t>
+      </w:r>
+      <w:r>
+        <w:rPr>
+          <w:noProof/>
+        </w:rPr>
+        <w:drawing>
+          <wp:inline distT="0" distB="0" distL="0" distR="0" wp14:anchorId="38942349" wp14:editId="2F185092">
+            <wp:extent cx="2009670" cy="831588"/>
+            <wp:effectExtent l="0" t="0" r="0" b="0"/>
+            <wp:docPr id="18" name="Picture 18"/>
+            <wp:cNvGraphicFramePr>
+              <a:graphicFrameLocks xmlns:a="http://schemas.openxmlformats.org/drawingml/2006/main" noChangeAspect="1"/>
+            </wp:cNvGraphicFramePr>
+            <a:graphic xmlns:a="http://schemas.openxmlformats.org/drawingml/2006/main">
+              <a:graphicData uri="http://schemas.openxmlformats.org/drawingml/2006/picture">
+                <pic:pic xmlns:pic="http://schemas.openxmlformats.org/drawingml/2006/picture">
+                  <pic:nvPicPr>
+                    <pic:cNvPr id="1" name=""/>
+                    <pic:cNvPicPr/>
+                  </pic:nvPicPr>
+                  <pic:blipFill>
+                    <a:blip r:embed="rId20"/>
+                    <a:stretch>
+                      <a:fillRect/>
+                    </a:stretch>
+                  </pic:blipFill>
+                  <pic:spPr>
+                    <a:xfrm>
+                      <a:off x="0" y="0"/>
+                      <a:ext cx="2120642" cy="877508"/>
+                    </a:xfrm>
+                    <a:prstGeom prst="rect">
+                      <a:avLst/>
+                    </a:prstGeom>
+                  </pic:spPr>
+                </pic:pic>
+              </a:graphicData>
+            </a:graphic>
+          </wp:inline>
+        </w:drawing>
+      </w:r>
+    </w:p>
+    <w:p>
+      <w:pPr>
+        <w:rPr>
+          <w:sz w:val="36"/>
+          <w:szCs w:val="36"/>
+          <w:lang w:val="fr-CH"/>
+        </w:rPr>
+      </w:pPr>
+    </w:p>
+    <w:p>
+      <w:pPr>
+        <w:rPr>
+          <w:sz w:val="36"/>
+          <w:szCs w:val="36"/>
+          <w:lang w:val="fr-CH"/>
+        </w:rPr>
+      </w:pPr>
+      <w:r>
+        <w:rPr>
+          <w:sz w:val="36"/>
+          <w:szCs w:val="36"/>
+          <w:lang w:val="fr-CH"/>
+        </w:rPr>
+        <w:t>One of the most important things about Autowiring is using correct Error Handling, proper ConsoleLogs.</w:t>
+      </w:r>
+    </w:p>
+    <w:p>
+      <w:pPr>
+        <w:rPr>
+          <w:sz w:val="36"/>
+          <w:szCs w:val="36"/>
+          <w:lang w:val="fr-CH"/>
+        </w:rPr>
+      </w:pPr>
+    </w:p>
+    <w:p>
+      <w:pPr>
+        <w:jc w:val="center"/>
+        <w:rPr>
+          <w:b/>
+          <w:bCs/>
+          <w:sz w:val="36"/>
+          <w:szCs w:val="36"/>
+          <w:lang w:val="fr-CH"/>
+        </w:rPr>
+      </w:pPr>
+      <w:r>
+        <w:rPr>
+          <w:b/>
+          <w:bCs/>
+          <w:sz w:val="36"/>
+          <w:szCs w:val="36"/>
+          <w:lang w:val="fr-CH"/>
+        </w:rPr>
+        <w:t>Scenarios</w:t>
+      </w:r>
+    </w:p>
+    <w:p>
+      <w:pPr>
+        <w:rPr>
+          <w:sz w:val="36"/>
+          <w:szCs w:val="36"/>
+          <w:lang w:val="fr-CH"/>
+        </w:rPr>
+      </w:pPr>
+      <w:r>
+        <w:rPr>
+          <w:sz w:val="36"/>
+          <w:szCs w:val="36"/>
+          <w:u w:val="single"/>
+          <w:lang w:val="fr-CH"/>
+        </w:rPr>
+        <w:t>Not Using Engine:</w:t>
+      </w:r>
+      <w:r>
+        <w:rPr>
+          <w:sz w:val="36"/>
+          <w:szCs w:val="36"/>
+          <w:lang w:val="fr-CH"/>
+        </w:rPr>
+        <w:t xml:space="preserve"> </w:t>
+      </w:r>
+    </w:p>
+    <w:p>
+      <w:pPr>
+        <w:rPr>
+          <w:sz w:val="36"/>
+          <w:szCs w:val="36"/>
+          <w:lang w:val="fr-CH"/>
+        </w:rPr>
+      </w:pPr>
+      <w:r>
+        <w:rPr>
+          <w:sz w:val="36"/>
+          <w:szCs w:val="36"/>
+          <w:lang w:val="fr-CH"/>
+        </w:rPr>
+        <w:t>If we do not require an object, Spring is smart to not waste time on this, not creating the object.</w:t>
+      </w:r>
+    </w:p>
+    <w:p>
+      <w:pPr>
+        <w:jc w:val="center"/>
+        <w:rPr>
+          <w:sz w:val="36"/>
+          <w:szCs w:val="36"/>
+          <w:lang w:val="fr-CH"/>
+        </w:rPr>
+      </w:pPr>
+      <w:r>
+        <w:rPr>
+          <w:sz w:val="36"/>
+          <w:szCs w:val="36"/>
+          <w:lang w:val="fr-CH"/>
+        </w:rPr>
+        <w:drawing>
+          <wp:inline distT="0" distB="0" distL="0" distR="0" wp14:anchorId="426EE397" wp14:editId="6C1BBA49">
+            <wp:extent cx="2582426" cy="538941"/>
+            <wp:effectExtent l="0" t="0" r="0" b="0"/>
+            <wp:docPr id="19" name="Picture 19"/>
+            <wp:cNvGraphicFramePr>
+              <a:graphicFrameLocks xmlns:a="http://schemas.openxmlformats.org/drawingml/2006/main" noChangeAspect="1"/>
+            </wp:cNvGraphicFramePr>
+            <a:graphic xmlns:a="http://schemas.openxmlformats.org/drawingml/2006/main">
+              <a:graphicData uri="http://schemas.openxmlformats.org/drawingml/2006/picture">
+                <pic:pic xmlns:pic="http://schemas.openxmlformats.org/drawingml/2006/picture">
+                  <pic:nvPicPr>
+                    <pic:cNvPr id="1" name=""/>
+                    <pic:cNvPicPr/>
+                  </pic:nvPicPr>
+                  <pic:blipFill>
+                    <a:blip r:embed="rId21"/>
+                    <a:stretch>
+                      <a:fillRect/>
+                    </a:stretch>
+                  </pic:blipFill>
+                  <pic:spPr>
+                    <a:xfrm>
+                      <a:off x="0" y="0"/>
+                      <a:ext cx="2640556" cy="551072"/>
+                    </a:xfrm>
+                    <a:prstGeom prst="rect">
+                      <a:avLst/>
+                    </a:prstGeom>
+                  </pic:spPr>
+                </pic:pic>
+              </a:graphicData>
+            </a:graphic>
+          </wp:inline>
+        </w:drawing>
+      </w:r>
+    </w:p>
+    <w:p>
+      <w:pPr>
+        <w:rPr>
+          <w:sz w:val="36"/>
+          <w:szCs w:val="36"/>
+          <w:u w:val="single"/>
+          <w:lang w:val="fr-CH"/>
+        </w:rPr>
+      </w:pPr>
+    </w:p>
+    <w:p>
+      <w:pPr>
+        <w:rPr>
+          <w:sz w:val="36"/>
+          <w:szCs w:val="36"/>
+          <w:u w:val="single"/>
+          <w:lang w:val="fr-CH"/>
+        </w:rPr>
+      </w:pPr>
+      <w:r>
+        <w:rPr>
+          <w:sz w:val="36"/>
+          <w:szCs w:val="36"/>
+          <w:u w:val="single"/>
+          <w:lang w:val="fr-CH"/>
+        </w:rPr>
+        <w:t>Need to use Constructor for Corolla:</w:t>
+      </w:r>
+    </w:p>
+    <w:p>
+      <w:pPr>
+        <w:rPr>
+          <w:sz w:val="36"/>
+          <w:szCs w:val="36"/>
+          <w:lang w:val="fr-CH"/>
+        </w:rPr>
+      </w:pPr>
+      <w:r>
+        <w:rPr>
+          <w:sz w:val="36"/>
+          <w:szCs w:val="36"/>
+          <w:lang w:val="fr-CH"/>
+        </w:rPr>
+        <w:t xml:space="preserve">Autowire will pass the object </w:t>
+      </w:r>
+      <w:r>
+        <w:rPr>
+          <w:sz w:val="36"/>
+          <w:szCs w:val="36"/>
+          <w:lang w:val="fr-CH"/>
+        </w:rPr>
+        <w:t xml:space="preserve">Engine </w:t>
+      </w:r>
+      <w:r>
+        <w:rPr>
+          <w:sz w:val="36"/>
+          <w:szCs w:val="36"/>
+          <w:lang w:val="fr-CH"/>
+        </w:rPr>
+        <w:t>to the constructor, allowing us to pass the values.</w:t>
+      </w:r>
+    </w:p>
+    <w:p>
+      <w:pPr>
+        <w:jc w:val="center"/>
+        <w:rPr>
+          <w:sz w:val="36"/>
+          <w:szCs w:val="36"/>
+          <w:lang w:val="fr-CH"/>
+        </w:rPr>
+      </w:pPr>
+      <w:r>
+        <w:rPr>
+          <w:sz w:val="36"/>
+          <w:szCs w:val="36"/>
+          <w:lang w:val="fr-CH"/>
+        </w:rPr>
+        <w:drawing>
+          <wp:inline distT="0" distB="0" distL="0" distR="0" wp14:anchorId="55E5AD25" wp14:editId="0989DAAF">
+            <wp:extent cx="2733152" cy="1084915"/>
+            <wp:effectExtent l="0" t="0" r="0" b="0"/>
+            <wp:docPr id="20" name="Picture 20"/>
+            <wp:cNvGraphicFramePr>
+              <a:graphicFrameLocks xmlns:a="http://schemas.openxmlformats.org/drawingml/2006/main" noChangeAspect="1"/>
+            </wp:cNvGraphicFramePr>
+            <a:graphic xmlns:a="http://schemas.openxmlformats.org/drawingml/2006/main">
+              <a:graphicData uri="http://schemas.openxmlformats.org/drawingml/2006/picture">
+                <pic:pic xmlns:pic="http://schemas.openxmlformats.org/drawingml/2006/picture">
+                  <pic:nvPicPr>
+                    <pic:cNvPr id="1" name=""/>
+                    <pic:cNvPicPr/>
+                  </pic:nvPicPr>
+                  <pic:blipFill>
+                    <a:blip r:embed="rId22"/>
+                    <a:stretch>
+                      <a:fillRect/>
+                    </a:stretch>
+                  </pic:blipFill>
+                  <pic:spPr>
+                    <a:xfrm>
+                      <a:off x="0" y="0"/>
+                      <a:ext cx="2796999" cy="1110259"/>
+                    </a:xfrm>
+                    <a:prstGeom prst="rect">
+                      <a:avLst/>
+                    </a:prstGeom>
+                  </pic:spPr>
+                </pic:pic>
+              </a:graphicData>
+            </a:graphic>
+          </wp:inline>
+        </w:drawing>
+      </w:r>
+    </w:p>
+    <w:p>
+      <w:pPr>
+        <w:rPr>
+          <w:sz w:val="36"/>
+          <w:szCs w:val="36"/>
+          <w:lang w:val="fr-CH"/>
+        </w:rPr>
+      </w:pPr>
+      <w:r>
+        <w:rPr>
+          <w:sz w:val="36"/>
+          <w:szCs w:val="36"/>
+          <w:lang w:val="fr-CH"/>
+        </w:rPr>
+        <w:t>This will also work if we set Autowire to the Object itself. Because it affects the object.</w:t>
+      </w:r>
+    </w:p>
+    <w:p>
+      <w:pPr>
+        <w:jc w:val="center"/>
+        <w:rPr>
+          <w:sz w:val="36"/>
+          <w:szCs w:val="36"/>
+          <w:lang w:val="fr-CH"/>
+        </w:rPr>
+      </w:pPr>
+      <w:r>
+        <w:rPr>
+          <w:sz w:val="36"/>
+          <w:szCs w:val="36"/>
+          <w:lang w:val="fr-CH"/>
+        </w:rPr>
+        <w:drawing>
+          <wp:inline distT="0" distB="0" distL="0" distR="0" wp14:anchorId="2BC657C9" wp14:editId="183C6AA1">
+            <wp:extent cx="2944167" cy="1550744"/>
+            <wp:effectExtent l="0" t="0" r="2540" b="0"/>
+            <wp:docPr id="21" name="Picture 21"/>
+            <wp:cNvGraphicFramePr>
+              <a:graphicFrameLocks xmlns:a="http://schemas.openxmlformats.org/drawingml/2006/main" noChangeAspect="1"/>
+            </wp:cNvGraphicFramePr>
+            <a:graphic xmlns:a="http://schemas.openxmlformats.org/drawingml/2006/main">
+              <a:graphicData uri="http://schemas.openxmlformats.org/drawingml/2006/picture">
+                <pic:pic xmlns:pic="http://schemas.openxmlformats.org/drawingml/2006/picture">
+                  <pic:nvPicPr>
+                    <pic:cNvPr id="1" name=""/>
+                    <pic:cNvPicPr/>
+                  </pic:nvPicPr>
+                  <pic:blipFill>
+                    <a:blip r:embed="rId23"/>
+                    <a:stretch>
+                      <a:fillRect/>
+                    </a:stretch>
+                  </pic:blipFill>
+                  <pic:spPr>
+                    <a:xfrm>
+                      <a:off x="0" y="0"/>
+                      <a:ext cx="2981198" cy="1570249"/>
+                    </a:xfrm>
+                    <a:prstGeom prst="rect">
+                      <a:avLst/>
+                    </a:prstGeom>
+                  </pic:spPr>
+                </pic:pic>
+              </a:graphicData>
+            </a:graphic>
+          </wp:inline>
+        </w:drawing>
+      </w:r>
+    </w:p>
+    <w:p>
+      <w:pPr>
+        <w:rPr>
+          <w:b/>
+          <w:bCs/>
+          <w:sz w:val="36"/>
+          <w:szCs w:val="36"/>
+          <w:lang w:val="fr-CH"/>
+        </w:rPr>
+      </w:pPr>
+    </w:p>
+    <w:p>
+      <w:pPr>
+        <w:rPr>
+          <w:b/>
+          <w:bCs/>
+          <w:sz w:val="36"/>
+          <w:szCs w:val="36"/>
+          <w:lang w:val="fr-CH"/>
+        </w:rPr>
+      </w:pPr>
+    </w:p>
+    <w:p>
+      <w:pPr>
+        <w:rPr>
+          <w:sz w:val="36"/>
+          <w:szCs w:val="36"/>
+          <w:lang w:val="fr-CH"/>
+        </w:rPr>
+      </w:pPr>
+      <w:r>
+        <w:rPr>
+          <w:b/>
+          <w:bCs/>
+          <w:sz w:val="36"/>
+          <w:szCs w:val="36"/>
+          <w:lang w:val="fr-CH"/>
+        </w:rPr>
+        <w:t>Qualifier Annotation:</w:t>
+      </w:r>
+    </w:p>
+    <w:p>
+      <w:pPr>
+        <w:rPr>
+          <w:sz w:val="36"/>
+          <w:szCs w:val="36"/>
+          <w:lang w:val="fr-CH"/>
+        </w:rPr>
+      </w:pPr>
+      <w:r>
+        <w:rPr>
+          <w:sz w:val="36"/>
+          <w:szCs w:val="36"/>
+          <w:lang w:val="fr-CH"/>
+        </w:rPr>
+        <w:lastRenderedPageBreak/>
+        <w:t>So far: We know if we use Autowire, Spring will instance the Object, allowing us to acces it's attributes and methods.</w:t>
+      </w:r>
+    </w:p>
+    <w:p>
+      <w:pPr>
+        <w:rPr>
+          <w:sz w:val="36"/>
+          <w:szCs w:val="36"/>
+          <w:lang w:val="fr-CH"/>
+        </w:rPr>
+      </w:pPr>
+    </w:p>
+    <w:p>
+      <w:pPr>
+        <w:rPr>
+          <w:sz w:val="36"/>
+          <w:szCs w:val="36"/>
+          <w:lang w:val="fr-CH"/>
+        </w:rPr>
+      </w:pPr>
+      <w:r>
+        <w:rPr>
+          <w:sz w:val="36"/>
+          <w:szCs w:val="36"/>
+          <w:lang w:val="fr-CH"/>
+        </w:rPr>
+        <w:t xml:space="preserve">What if we have something more ambiguous? </w:t>
+      </w:r>
+    </w:p>
+    <w:p>
+      <w:pPr>
+        <w:rPr>
+          <w:sz w:val="36"/>
+          <w:szCs w:val="36"/>
+          <w:lang w:val="fr-CH"/>
+        </w:rPr>
+      </w:pPr>
+      <w:r>
+        <w:rPr>
+          <w:sz w:val="36"/>
+          <w:szCs w:val="36"/>
+          <w:lang w:val="fr-CH"/>
+        </w:rPr>
+        <w:t>Engine Interface, 2 more Classes that implements Engine.</w:t>
+      </w:r>
+    </w:p>
+    <w:p>
+      <w:pPr>
+        <w:rPr>
+          <w:sz w:val="36"/>
+          <w:szCs w:val="36"/>
+          <w:lang w:val="fr-CH"/>
+        </w:rPr>
+      </w:pPr>
+      <w:r>
+        <w:rPr>
+          <w:sz w:val="36"/>
+          <w:szCs w:val="36"/>
+          <w:lang w:val="fr-CH"/>
+        </w:rPr>
+        <w:t>It will crash, since we do not specify which Engine is our Corolla using.</w:t>
+      </w:r>
+    </w:p>
+    <w:p>
+      <w:pPr>
+        <w:jc w:val="center"/>
+        <w:rPr>
+          <w:sz w:val="36"/>
+          <w:szCs w:val="36"/>
+          <w:lang w:val="fr-CH"/>
+        </w:rPr>
+      </w:pPr>
+      <w:r>
+        <w:rPr>
+          <w:sz w:val="36"/>
+          <w:szCs w:val="36"/>
+          <w:lang w:val="fr-CH"/>
+        </w:rPr>
+        <w:drawing>
+          <wp:inline distT="0" distB="0" distL="0" distR="0" wp14:anchorId="1BF1943D" wp14:editId="3D596CCF">
+            <wp:extent cx="3195376" cy="3195376"/>
+            <wp:effectExtent l="0" t="0" r="5080" b="5080"/>
+            <wp:docPr id="22" name="Picture 22"/>
+            <wp:cNvGraphicFramePr>
+              <a:graphicFrameLocks xmlns:a="http://schemas.openxmlformats.org/drawingml/2006/main" noChangeAspect="1"/>
+            </wp:cNvGraphicFramePr>
+            <a:graphic xmlns:a="http://schemas.openxmlformats.org/drawingml/2006/main">
+              <a:graphicData uri="http://schemas.openxmlformats.org/drawingml/2006/picture">
+                <pic:pic xmlns:pic="http://schemas.openxmlformats.org/drawingml/2006/picture">
+                  <pic:nvPicPr>
+                    <pic:cNvPr id="1" name=""/>
+                    <pic:cNvPicPr/>
+                  </pic:nvPicPr>
+                  <pic:blipFill>
+                    <a:blip r:embed="rId24"/>
+                    <a:stretch>
+                      <a:fillRect/>
+                    </a:stretch>
+                  </pic:blipFill>
+                  <pic:spPr>
+                    <a:xfrm>
+                      <a:off x="0" y="0"/>
+                      <a:ext cx="3202524" cy="3202524"/>
+                    </a:xfrm>
+                    <a:prstGeom prst="rect">
+                      <a:avLst/>
+                    </a:prstGeom>
+                  </pic:spPr>
+                </pic:pic>
+              </a:graphicData>
+            </a:graphic>
+          </wp:inline>
+        </w:drawing>
+      </w:r>
+    </w:p>
+    <w:p>
+      <w:pPr>
+        <w:rPr>
+          <w:sz w:val="36"/>
+          <w:szCs w:val="36"/>
+          <w:lang w:val="fr-CH"/>
+        </w:rPr>
+      </w:pPr>
+    </w:p>
+    <w:p>
+      <w:pPr>
+        <w:rPr>
+          <w:sz w:val="36"/>
+          <w:szCs w:val="36"/>
+          <w:lang w:val="fr-CH"/>
+        </w:rPr>
+      </w:pPr>
+      <w:r>
+        <w:rPr>
+          <w:sz w:val="36"/>
+          <w:szCs w:val="36"/>
+          <w:lang w:val="fr-CH"/>
+        </w:rPr>
+        <w:t>But if we name our Engine something similar to the Class, it will be instanciated by Spring and we can access all it's properties:</w:t>
+      </w:r>
+    </w:p>
+    <w:p>
+      <w:pPr>
+        <w:rPr>
+          <w:sz w:val="36"/>
+          <w:szCs w:val="36"/>
+          <w:lang w:val="fr-CH"/>
+        </w:rPr>
+      </w:pPr>
+      <w:r>
+        <w:rPr>
+          <w:sz w:val="36"/>
+          <w:szCs w:val="36"/>
+          <w:lang w:val="fr-CH"/>
+        </w:rPr>
+        <w:drawing>
+          <wp:inline distT="0" distB="0" distL="0" distR="0" wp14:anchorId="4ED7781C" wp14:editId="4A30EB38">
+            <wp:extent cx="4994031" cy="1960467"/>
+            <wp:effectExtent l="0" t="0" r="0" b="0"/>
+            <wp:docPr id="25" name="Picture 25"/>
+            <wp:cNvGraphicFramePr>
+              <a:graphicFrameLocks xmlns:a="http://schemas.openxmlformats.org/drawingml/2006/main" noChangeAspect="1"/>
+            </wp:cNvGraphicFramePr>
+            <a:graphic xmlns:a="http://schemas.openxmlformats.org/drawingml/2006/main">
+              <a:graphicData uri="http://schemas.openxmlformats.org/drawingml/2006/picture">
+                <pic:pic xmlns:pic="http://schemas.openxmlformats.org/drawingml/2006/picture">
+                  <pic:nvPicPr>
+                    <pic:cNvPr id="1" name=""/>
+                    <pic:cNvPicPr/>
+                  </pic:nvPicPr>
+                  <pic:blipFill>
+                    <a:blip r:embed="rId25"/>
+                    <a:stretch>
+                      <a:fillRect/>
+                    </a:stretch>
+                  </pic:blipFill>
+                  <pic:spPr>
+                    <a:xfrm>
+                      <a:off x="0" y="0"/>
+                      <a:ext cx="5076282" cy="1992756"/>
+                    </a:xfrm>
+                    <a:prstGeom prst="rect">
+                      <a:avLst/>
+                    </a:prstGeom>
+                  </pic:spPr>
+                </pic:pic>
+              </a:graphicData>
+            </a:graphic>
+          </wp:inline>
+        </w:drawing>
+      </w:r>
+    </w:p>
+    <w:p>
+      <w:pPr>
+        <w:rPr>
+          <w:sz w:val="36"/>
+          <w:szCs w:val="36"/>
+          <w:lang w:val="fr-CH"/>
+        </w:rPr>
+      </w:pPr>
+      <w:r>
+        <w:rPr>
+          <w:sz w:val="36"/>
+          <w:szCs w:val="36"/>
+          <w:lang w:val="fr-CH"/>
+        </w:rPr>
+        <w:drawing>
+          <wp:inline distT="0" distB="0" distL="0" distR="0" wp14:anchorId="6937B550" wp14:editId="4E87F483">
+            <wp:extent cx="5672675" cy="411982"/>
+            <wp:effectExtent l="0" t="0" r="0" b="0"/>
+            <wp:docPr id="24" name="Picture 24"/>
+            <wp:cNvGraphicFramePr>
+              <a:graphicFrameLocks xmlns:a="http://schemas.openxmlformats.org/drawingml/2006/main" noChangeAspect="1"/>
+            </wp:cNvGraphicFramePr>
+            <a:graphic xmlns:a="http://schemas.openxmlformats.org/drawingml/2006/main">
+              <a:graphicData uri="http://schemas.openxmlformats.org/drawingml/2006/picture">
+                <pic:pic xmlns:pic="http://schemas.openxmlformats.org/drawingml/2006/picture">
+                  <pic:nvPicPr>
+                    <pic:cNvPr id="1" name=""/>
+                    <pic:cNvPicPr/>
+                  </pic:nvPicPr>
+                  <pic:blipFill>
+                    <a:blip r:embed="rId26"/>
+                    <a:stretch>
+                      <a:fillRect/>
+                    </a:stretch>
+                  </pic:blipFill>
+                  <pic:spPr>
+                    <a:xfrm>
+                      <a:off x="0" y="0"/>
+                      <a:ext cx="5977319" cy="434107"/>
+                    </a:xfrm>
+                    <a:prstGeom prst="rect">
+                      <a:avLst/>
+                    </a:prstGeom>
+                  </pic:spPr>
+                </pic:pic>
+              </a:graphicData>
+            </a:graphic>
+          </wp:inline>
+        </w:drawing>
+      </w:r>
+    </w:p>
+    <w:p>
+      <w:pPr>
+        <w:rPr>
+          <w:sz w:val="36"/>
+          <w:szCs w:val="36"/>
+          <w:lang w:val="fr-CH"/>
+        </w:rPr>
+      </w:pPr>
+    </w:p>
+    <w:p>
+      <w:pPr>
+        <w:rPr>
+          <w:sz w:val="36"/>
+          <w:szCs w:val="36"/>
+          <w:lang w:val="fr-CH"/>
+        </w:rPr>
+      </w:pPr>
+      <w:r>
+        <w:rPr>
+          <w:sz w:val="36"/>
+          <w:szCs w:val="36"/>
+          <w:lang w:val="fr-CH"/>
+        </w:rPr>
+        <w:t xml:space="preserve">This is good, but not the best. We are </w:t>
+      </w:r>
+      <w:r>
+        <w:rPr>
+          <w:b/>
+          <w:bCs/>
+          <w:sz w:val="36"/>
+          <w:szCs w:val="36"/>
+          <w:lang w:val="fr-CH"/>
+        </w:rPr>
+        <w:t>STUCK</w:t>
+      </w:r>
+      <w:r>
+        <w:rPr>
+          <w:sz w:val="36"/>
+          <w:szCs w:val="36"/>
+          <w:lang w:val="fr-CH"/>
+        </w:rPr>
+        <w:t xml:space="preserve"> to use something similar to the Class.</w:t>
+      </w:r>
+    </w:p>
+    <w:p>
+      <w:pPr>
+        <w:rPr>
+          <w:sz w:val="36"/>
+          <w:szCs w:val="36"/>
+          <w:lang w:val="fr-CH"/>
+        </w:rPr>
+      </w:pPr>
+    </w:p>
+    <w:p>
+      <w:pPr>
+        <w:rPr>
+          <w:b/>
+          <w:bCs/>
+          <w:sz w:val="36"/>
+          <w:szCs w:val="36"/>
+          <w:lang w:val="fr-CH"/>
+        </w:rPr>
+      </w:pPr>
+      <w:r>
+        <w:rPr>
+          <w:sz w:val="36"/>
+          <w:szCs w:val="36"/>
+          <w:lang w:val="fr-CH"/>
+        </w:rPr>
+        <w:t xml:space="preserve">Therefore we use </w:t>
+      </w:r>
+      <w:r>
+        <w:rPr>
+          <w:b/>
+          <w:bCs/>
+          <w:sz w:val="36"/>
+          <w:szCs w:val="36"/>
+          <w:lang w:val="fr-CH"/>
+        </w:rPr>
+        <w:t xml:space="preserve"> QUALIFIER.</w:t>
+      </w:r>
+    </w:p>
+    <w:p>
+      <w:pPr>
+        <w:rPr>
+          <w:b/>
+          <w:bCs/>
+          <w:sz w:val="36"/>
+          <w:szCs w:val="36"/>
+          <w:lang w:val="fr-CH"/>
+        </w:rPr>
+      </w:pPr>
+      <w:r>
+        <w:rPr>
+          <w:b/>
+          <w:bCs/>
+          <w:sz w:val="36"/>
+          <w:szCs w:val="36"/>
+          <w:lang w:val="fr-CH"/>
+        </w:rPr>
+        <w:drawing>
+          <wp:inline distT="0" distB="0" distL="0" distR="0" wp14:anchorId="79D99A73" wp14:editId="0AA20927">
+            <wp:extent cx="4231794" cy="673240"/>
+            <wp:effectExtent l="0" t="0" r="0" b="0"/>
+            <wp:docPr id="28" name="Picture 28"/>
+            <wp:cNvGraphicFramePr>
+              <a:graphicFrameLocks xmlns:a="http://schemas.openxmlformats.org/drawingml/2006/main" noChangeAspect="1"/>
+            </wp:cNvGraphicFramePr>
+            <a:graphic xmlns:a="http://schemas.openxmlformats.org/drawingml/2006/main">
+              <a:graphicData uri="http://schemas.openxmlformats.org/drawingml/2006/picture">
+                <pic:pic xmlns:pic="http://schemas.openxmlformats.org/drawingml/2006/picture">
+                  <pic:nvPicPr>
+                    <pic:cNvPr id="1" name=""/>
+                    <pic:cNvPicPr/>
+                  </pic:nvPicPr>
+                  <pic:blipFill>
+                    <a:blip r:embed="rId27"/>
+                    <a:stretch>
+                      <a:fillRect/>
+                    </a:stretch>
+                  </pic:blipFill>
+                  <pic:spPr>
+                    <a:xfrm>
+                      <a:off x="0" y="0"/>
+                      <a:ext cx="4526328" cy="720098"/>
+                    </a:xfrm>
+                    <a:prstGeom prst="rect">
+                      <a:avLst/>
+                    </a:prstGeom>
+                  </pic:spPr>
+                </pic:pic>
+              </a:graphicData>
+            </a:graphic>
+          </wp:inline>
+        </w:drawing>
+      </w:r>
+    </w:p>
+    <w:p>
+      <w:pPr>
+        <w:rPr>
+          <w:b/>
+          <w:bCs/>
+          <w:sz w:val="36"/>
+          <w:szCs w:val="36"/>
+          <w:lang w:val="fr-CH"/>
+        </w:rPr>
+      </w:pPr>
+      <w:r>
+        <w:rPr>
+          <w:b/>
+          <w:bCs/>
+          <w:sz w:val="36"/>
+          <w:szCs w:val="36"/>
+          <w:lang w:val="fr-CH"/>
+        </w:rPr>
+        <w:drawing>
+          <wp:inline distT="0" distB="0" distL="0" distR="0" wp14:anchorId="4ECE4862" wp14:editId="22F295C9">
+            <wp:extent cx="3313217" cy="934497"/>
+            <wp:effectExtent l="0" t="0" r="1905" b="5715"/>
+            <wp:docPr id="27" name="Picture 27"/>
+            <wp:cNvGraphicFramePr>
+              <a:graphicFrameLocks xmlns:a="http://schemas.openxmlformats.org/drawingml/2006/main" noChangeAspect="1"/>
+            </wp:cNvGraphicFramePr>
+            <a:graphic xmlns:a="http://schemas.openxmlformats.org/drawingml/2006/main">
+              <a:graphicData uri="http://schemas.openxmlformats.org/drawingml/2006/picture">
+                <pic:pic xmlns:pic="http://schemas.openxmlformats.org/drawingml/2006/picture">
+                  <pic:nvPicPr>
+                    <pic:cNvPr id="1" name=""/>
+                    <pic:cNvPicPr/>
+                  </pic:nvPicPr>
+                  <pic:blipFill>
+                    <a:blip r:embed="rId28"/>
+                    <a:stretch>
+                      <a:fillRect/>
+                    </a:stretch>
+                  </pic:blipFill>
+                  <pic:spPr>
+                    <a:xfrm>
+                      <a:off x="0" y="0"/>
+                      <a:ext cx="3454601" cy="974375"/>
+                    </a:xfrm>
+                    <a:prstGeom prst="rect">
+                      <a:avLst/>
+                    </a:prstGeom>
+                  </pic:spPr>
+                </pic:pic>
+              </a:graphicData>
+            </a:graphic>
+          </wp:inline>
+        </w:drawing>
+      </w:r>
+    </w:p>
+    <w:p>
+      <w:pPr>
+        <w:rPr>
+          <w:b/>
+          <w:bCs/>
+          <w:sz w:val="36"/>
+          <w:szCs w:val="36"/>
+          <w:lang w:val="fr-CH"/>
+        </w:rPr>
+      </w:pPr>
+    </w:p>
+    <w:p>
+      <w:pPr>
+        <w:rPr>
+          <w:b/>
+          <w:bCs/>
+          <w:sz w:val="36"/>
+          <w:szCs w:val="36"/>
+          <w:lang w:val="fr-CH"/>
+        </w:rPr>
+      </w:pPr>
+    </w:p>
+    <w:p>
+      <w:pPr>
+        <w:jc w:val="center"/>
+        <w:rPr>
+          <w:b/>
+          <w:bCs/>
+          <w:sz w:val="48"/>
+          <w:szCs w:val="48"/>
+          <w:u w:val="single"/>
+          <w:lang w:val="fr-CH"/>
+        </w:rPr>
+      </w:pPr>
+      <w:r>
+        <w:rPr>
+          <w:b/>
+          <w:bCs/>
+          <w:sz w:val="48"/>
+          <w:szCs w:val="48"/>
+          <w:u w:val="single"/>
+          <w:lang w:val="fr-CH"/>
+        </w:rPr>
+        <w:t>Beans</w:t>
+      </w:r>
+    </w:p>
+    <w:p>
+      <w:pPr>
+        <w:rPr>
+          <w:sz w:val="36"/>
+          <w:szCs w:val="36"/>
+          <w:lang w:val="fr-CH"/>
+        </w:rPr>
+      </w:pPr>
+      <w:r>
+        <w:rPr>
+          <w:sz w:val="36"/>
+          <w:szCs w:val="36"/>
+          <w:lang w:val="fr-CH"/>
+        </w:rPr>
+        <w:t>asd</w:t>
+      </w:r>
     </w:p>
     <w:sectPr>
       <w:pgSz w:w="11906" w:h="16838"/>
@@ -288,6 +3630,359 @@
     </w:sectPr>
   </w:body>
 </w:document>
+</file>
+
+<file path=word/numbering.xml><?xml version="1.0" encoding="utf-8"?>
+<w:numbering xmlns:wpc="http://schemas.microsoft.com/office/word/2010/wordprocessingCanvas" xmlns:cx="http://schemas.microsoft.com/office/drawing/2014/chartex" xmlns:cx1="http://schemas.microsoft.com/office/drawing/2015/9/8/chartex" xmlns:cx2="http://schemas.microsoft.com/office/drawing/2015/10/21/chartex" xmlns:cx3="http://schemas.microsoft.com/office/drawing/2016/5/9/chartex" xmlns:cx4="http://schemas.microsoft.com/office/drawing/2016/5/10/chartex" xmlns:cx5="http://schemas.microsoft.com/office/drawing/2016/5/11/chartex" xmlns:cx6="http://schemas.microsoft.com/office/drawing/2016/5/12/chartex" xmlns:cx7="http://schemas.microsoft.com/office/drawing/2016/5/13/chartex" xmlns:cx8="http://schemas.microsoft.com/office/drawing/2016/5/14/chartex" xmlns:mc="http://schemas.openxmlformats.org/markup-compatibility/2006" xmlns:aink="http://schemas.microsoft.com/office/drawing/2016/ink" xmlns:am3d="http://schemas.microsoft.com/office/drawing/2017/model3d" xmlns:o="urn:schemas-microsoft-com:office:office" xmlns:r="http://schemas.openxmlformats.org/officeDocument/2006/relationships" xmlns:m="http://schemas.openxmlformats.org/officeDocument/2006/math" xmlns:v="urn:schemas-microsoft-com:vml" xmlns:wp14="http://schemas.microsoft.com/office/word/2010/wordprocessingDrawing" xmlns:wp="http://schemas.openxmlformats.org/drawingml/2006/wordprocessingDrawing" xmlns:w10="urn:schemas-microsoft-com:office:word" xmlns:w="http://schemas.openxmlformats.org/wordprocessingml/2006/main" xmlns:w14="http://schemas.microsoft.com/office/word/2010/wordml" xmlns:w15="http://schemas.microsoft.com/office/word/2012/wordml" xmlns:w16cex="http://schemas.microsoft.com/office/word/2018/wordml/cex" xmlns:w16cid="http://schemas.microsoft.com/office/word/2016/wordml/cid" xmlns:w16="http://schemas.microsoft.com/office/word/2018/wordml" xmlns:w16sdtdh="http://schemas.microsoft.com/office/word/2020/wordml/sdtdatahash" xmlns:w16se="http://schemas.microsoft.com/office/word/2015/wordml/symex" xmlns:wpg="http://schemas.microsoft.com/office/word/2010/wordprocessingGroup" xmlns:wpi="http://schemas.microsoft.com/office/word/2010/wordprocessingInk" xmlns:wne="http://schemas.microsoft.com/office/word/2006/wordml" xmlns:wps="http://schemas.microsoft.com/office/word/2010/wordprocessingShape" mc:Ignorable="w14 w15 w16se w16cid w16 w16cex w16sdtdh wp14">
+  <w:abstractNum w:abstractNumId="0" w15:restartNumberingAfterBreak="0">
+    <w:nsid w:val="1C2B4A99"/>
+    <w:multiLevelType w:val="hybridMultilevel"/>
+    <w:tmpl w:val="0A36F5CC"/>
+    <w:lvl w:ilvl="0" w:tplc="08090001">
+      <w:start w:val="1"/>
+      <w:numFmt w:val="bullet"/>
+      <w:lvlText w:val=""/>
+      <w:lvlJc w:val="left"/>
+      <w:pPr>
+        <w:ind w:left="720" w:hanging="360"/>
+      </w:pPr>
+      <w:rPr>
+        <w:rFonts w:ascii="Symbol" w:hAnsi="Symbol" w:hint="default"/>
+      </w:rPr>
+    </w:lvl>
+    <w:lvl w:ilvl="1" w:tplc="08090003" w:tentative="1">
+      <w:start w:val="1"/>
+      <w:numFmt w:val="bullet"/>
+      <w:lvlText w:val="o"/>
+      <w:lvlJc w:val="left"/>
+      <w:pPr>
+        <w:ind w:left="1440" w:hanging="360"/>
+      </w:pPr>
+      <w:rPr>
+        <w:rFonts w:ascii="Courier New" w:hAnsi="Courier New" w:hint="default"/>
+      </w:rPr>
+    </w:lvl>
+    <w:lvl w:ilvl="2" w:tplc="08090005" w:tentative="1">
+      <w:start w:val="1"/>
+      <w:numFmt w:val="bullet"/>
+      <w:lvlText w:val=""/>
+      <w:lvlJc w:val="left"/>
+      <w:pPr>
+        <w:ind w:left="2160" w:hanging="360"/>
+      </w:pPr>
+      <w:rPr>
+        <w:rFonts w:ascii="Wingdings" w:hAnsi="Wingdings" w:hint="default"/>
+      </w:rPr>
+    </w:lvl>
+    <w:lvl w:ilvl="3" w:tplc="08090001" w:tentative="1">
+      <w:start w:val="1"/>
+      <w:numFmt w:val="bullet"/>
+      <w:lvlText w:val=""/>
+      <w:lvlJc w:val="left"/>
+      <w:pPr>
+        <w:ind w:left="2880" w:hanging="360"/>
+      </w:pPr>
+      <w:rPr>
+        <w:rFonts w:ascii="Symbol" w:hAnsi="Symbol" w:hint="default"/>
+      </w:rPr>
+    </w:lvl>
+    <w:lvl w:ilvl="4" w:tplc="08090003" w:tentative="1">
+      <w:start w:val="1"/>
+      <w:numFmt w:val="bullet"/>
+      <w:lvlText w:val="o"/>
+      <w:lvlJc w:val="left"/>
+      <w:pPr>
+        <w:ind w:left="3600" w:hanging="360"/>
+      </w:pPr>
+      <w:rPr>
+        <w:rFonts w:ascii="Courier New" w:hAnsi="Courier New" w:hint="default"/>
+      </w:rPr>
+    </w:lvl>
+    <w:lvl w:ilvl="5" w:tplc="08090005" w:tentative="1">
+      <w:start w:val="1"/>
+      <w:numFmt w:val="bullet"/>
+      <w:lvlText w:val=""/>
+      <w:lvlJc w:val="left"/>
+      <w:pPr>
+        <w:ind w:left="4320" w:hanging="360"/>
+      </w:pPr>
+      <w:rPr>
+        <w:rFonts w:ascii="Wingdings" w:hAnsi="Wingdings" w:hint="default"/>
+      </w:rPr>
+    </w:lvl>
+    <w:lvl w:ilvl="6" w:tplc="08090001" w:tentative="1">
+      <w:start w:val="1"/>
+      <w:numFmt w:val="bullet"/>
+      <w:lvlText w:val=""/>
+      <w:lvlJc w:val="left"/>
+      <w:pPr>
+        <w:ind w:left="5040" w:hanging="360"/>
+      </w:pPr>
+      <w:rPr>
+        <w:rFonts w:ascii="Symbol" w:hAnsi="Symbol" w:hint="default"/>
+      </w:rPr>
+    </w:lvl>
+    <w:lvl w:ilvl="7" w:tplc="08090003" w:tentative="1">
+      <w:start w:val="1"/>
+      <w:numFmt w:val="bullet"/>
+      <w:lvlText w:val="o"/>
+      <w:lvlJc w:val="left"/>
+      <w:pPr>
+        <w:ind w:left="5760" w:hanging="360"/>
+      </w:pPr>
+      <w:rPr>
+        <w:rFonts w:ascii="Courier New" w:hAnsi="Courier New" w:hint="default"/>
+      </w:rPr>
+    </w:lvl>
+    <w:lvl w:ilvl="8" w:tplc="08090005" w:tentative="1">
+      <w:start w:val="1"/>
+      <w:numFmt w:val="bullet"/>
+      <w:lvlText w:val=""/>
+      <w:lvlJc w:val="left"/>
+      <w:pPr>
+        <w:ind w:left="6480" w:hanging="360"/>
+      </w:pPr>
+      <w:rPr>
+        <w:rFonts w:ascii="Wingdings" w:hAnsi="Wingdings" w:hint="default"/>
+      </w:rPr>
+    </w:lvl>
+  </w:abstractNum>
+  <w:abstractNum w:abstractNumId="1" w15:restartNumberingAfterBreak="0">
+    <w:nsid w:val="4B9562D8"/>
+    <w:multiLevelType w:val="hybridMultilevel"/>
+    <w:tmpl w:val="91562488"/>
+    <w:lvl w:ilvl="0" w:tplc="08090001">
+      <w:start w:val="1"/>
+      <w:numFmt w:val="bullet"/>
+      <w:lvlText w:val=""/>
+      <w:lvlJc w:val="left"/>
+      <w:pPr>
+        <w:ind w:left="720" w:hanging="360"/>
+      </w:pPr>
+      <w:rPr>
+        <w:rFonts w:ascii="Symbol" w:hAnsi="Symbol" w:hint="default"/>
+      </w:rPr>
+    </w:lvl>
+    <w:lvl w:ilvl="1" w:tplc="08090003" w:tentative="1">
+      <w:start w:val="1"/>
+      <w:numFmt w:val="bullet"/>
+      <w:lvlText w:val="o"/>
+      <w:lvlJc w:val="left"/>
+      <w:pPr>
+        <w:ind w:left="1440" w:hanging="360"/>
+      </w:pPr>
+      <w:rPr>
+        <w:rFonts w:ascii="Courier New" w:hAnsi="Courier New" w:hint="default"/>
+      </w:rPr>
+    </w:lvl>
+    <w:lvl w:ilvl="2" w:tplc="08090005" w:tentative="1">
+      <w:start w:val="1"/>
+      <w:numFmt w:val="bullet"/>
+      <w:lvlText w:val=""/>
+      <w:lvlJc w:val="left"/>
+      <w:pPr>
+        <w:ind w:left="2160" w:hanging="360"/>
+      </w:pPr>
+      <w:rPr>
+        <w:rFonts w:ascii="Wingdings" w:hAnsi="Wingdings" w:hint="default"/>
+      </w:rPr>
+    </w:lvl>
+    <w:lvl w:ilvl="3" w:tplc="08090001" w:tentative="1">
+      <w:start w:val="1"/>
+      <w:numFmt w:val="bullet"/>
+      <w:lvlText w:val=""/>
+      <w:lvlJc w:val="left"/>
+      <w:pPr>
+        <w:ind w:left="2880" w:hanging="360"/>
+      </w:pPr>
+      <w:rPr>
+        <w:rFonts w:ascii="Symbol" w:hAnsi="Symbol" w:hint="default"/>
+      </w:rPr>
+    </w:lvl>
+    <w:lvl w:ilvl="4" w:tplc="08090003" w:tentative="1">
+      <w:start w:val="1"/>
+      <w:numFmt w:val="bullet"/>
+      <w:lvlText w:val="o"/>
+      <w:lvlJc w:val="left"/>
+      <w:pPr>
+        <w:ind w:left="3600" w:hanging="360"/>
+      </w:pPr>
+      <w:rPr>
+        <w:rFonts w:ascii="Courier New" w:hAnsi="Courier New" w:hint="default"/>
+      </w:rPr>
+    </w:lvl>
+    <w:lvl w:ilvl="5" w:tplc="08090005" w:tentative="1">
+      <w:start w:val="1"/>
+      <w:numFmt w:val="bullet"/>
+      <w:lvlText w:val=""/>
+      <w:lvlJc w:val="left"/>
+      <w:pPr>
+        <w:ind w:left="4320" w:hanging="360"/>
+      </w:pPr>
+      <w:rPr>
+        <w:rFonts w:ascii="Wingdings" w:hAnsi="Wingdings" w:hint="default"/>
+      </w:rPr>
+    </w:lvl>
+    <w:lvl w:ilvl="6" w:tplc="08090001" w:tentative="1">
+      <w:start w:val="1"/>
+      <w:numFmt w:val="bullet"/>
+      <w:lvlText w:val=""/>
+      <w:lvlJc w:val="left"/>
+      <w:pPr>
+        <w:ind w:left="5040" w:hanging="360"/>
+      </w:pPr>
+      <w:rPr>
+        <w:rFonts w:ascii="Symbol" w:hAnsi="Symbol" w:hint="default"/>
+      </w:rPr>
+    </w:lvl>
+    <w:lvl w:ilvl="7" w:tplc="08090003" w:tentative="1">
+      <w:start w:val="1"/>
+      <w:numFmt w:val="bullet"/>
+      <w:lvlText w:val="o"/>
+      <w:lvlJc w:val="left"/>
+      <w:pPr>
+        <w:ind w:left="5760" w:hanging="360"/>
+      </w:pPr>
+      <w:rPr>
+        <w:rFonts w:ascii="Courier New" w:hAnsi="Courier New" w:hint="default"/>
+      </w:rPr>
+    </w:lvl>
+    <w:lvl w:ilvl="8" w:tplc="08090005" w:tentative="1">
+      <w:start w:val="1"/>
+      <w:numFmt w:val="bullet"/>
+      <w:lvlText w:val=""/>
+      <w:lvlJc w:val="left"/>
+      <w:pPr>
+        <w:ind w:left="6480" w:hanging="360"/>
+      </w:pPr>
+      <w:rPr>
+        <w:rFonts w:ascii="Wingdings" w:hAnsi="Wingdings" w:hint="default"/>
+      </w:rPr>
+    </w:lvl>
+  </w:abstractNum>
+  <w:abstractNum w:abstractNumId="2" w15:restartNumberingAfterBreak="0">
+    <w:nsid w:val="59364519"/>
+    <w:multiLevelType w:val="hybridMultilevel"/>
+    <w:tmpl w:val="150A9F7C"/>
+    <w:lvl w:ilvl="0" w:tplc="08090001">
+      <w:start w:val="1"/>
+      <w:numFmt w:val="bullet"/>
+      <w:lvlText w:val=""/>
+      <w:lvlJc w:val="left"/>
+      <w:pPr>
+        <w:ind w:left="720" w:hanging="360"/>
+      </w:pPr>
+      <w:rPr>
+        <w:rFonts w:ascii="Symbol" w:hAnsi="Symbol" w:hint="default"/>
+      </w:rPr>
+    </w:lvl>
+    <w:lvl w:ilvl="1" w:tplc="08090003" w:tentative="1">
+      <w:start w:val="1"/>
+      <w:numFmt w:val="bullet"/>
+      <w:lvlText w:val="o"/>
+      <w:lvlJc w:val="left"/>
+      <w:pPr>
+        <w:ind w:left="1440" w:hanging="360"/>
+      </w:pPr>
+      <w:rPr>
+        <w:rFonts w:ascii="Courier New" w:hAnsi="Courier New" w:hint="default"/>
+      </w:rPr>
+    </w:lvl>
+    <w:lvl w:ilvl="2" w:tplc="08090005" w:tentative="1">
+      <w:start w:val="1"/>
+      <w:numFmt w:val="bullet"/>
+      <w:lvlText w:val=""/>
+      <w:lvlJc w:val="left"/>
+      <w:pPr>
+        <w:ind w:left="2160" w:hanging="360"/>
+      </w:pPr>
+      <w:rPr>
+        <w:rFonts w:ascii="Wingdings" w:hAnsi="Wingdings" w:hint="default"/>
+      </w:rPr>
+    </w:lvl>
+    <w:lvl w:ilvl="3" w:tplc="08090001" w:tentative="1">
+      <w:start w:val="1"/>
+      <w:numFmt w:val="bullet"/>
+      <w:lvlText w:val=""/>
+      <w:lvlJc w:val="left"/>
+      <w:pPr>
+        <w:ind w:left="2880" w:hanging="360"/>
+      </w:pPr>
+      <w:rPr>
+        <w:rFonts w:ascii="Symbol" w:hAnsi="Symbol" w:hint="default"/>
+      </w:rPr>
+    </w:lvl>
+    <w:lvl w:ilvl="4" w:tplc="08090003" w:tentative="1">
+      <w:start w:val="1"/>
+      <w:numFmt w:val="bullet"/>
+      <w:lvlText w:val="o"/>
+      <w:lvlJc w:val="left"/>
+      <w:pPr>
+        <w:ind w:left="3600" w:hanging="360"/>
+      </w:pPr>
+      <w:rPr>
+        <w:rFonts w:ascii="Courier New" w:hAnsi="Courier New" w:hint="default"/>
+      </w:rPr>
+    </w:lvl>
+    <w:lvl w:ilvl="5" w:tplc="08090005" w:tentative="1">
+      <w:start w:val="1"/>
+      <w:numFmt w:val="bullet"/>
+      <w:lvlText w:val=""/>
+      <w:lvlJc w:val="left"/>
+      <w:pPr>
+        <w:ind w:left="4320" w:hanging="360"/>
+      </w:pPr>
+      <w:rPr>
+        <w:rFonts w:ascii="Wingdings" w:hAnsi="Wingdings" w:hint="default"/>
+      </w:rPr>
+    </w:lvl>
+    <w:lvl w:ilvl="6" w:tplc="08090001" w:tentative="1">
+      <w:start w:val="1"/>
+      <w:numFmt w:val="bullet"/>
+      <w:lvlText w:val=""/>
+      <w:lvlJc w:val="left"/>
+      <w:pPr>
+        <w:ind w:left="5040" w:hanging="360"/>
+      </w:pPr>
+      <w:rPr>
+        <w:rFonts w:ascii="Symbol" w:hAnsi="Symbol" w:hint="default"/>
+      </w:rPr>
+    </w:lvl>
+    <w:lvl w:ilvl="7" w:tplc="08090003" w:tentative="1">
+      <w:start w:val="1"/>
+      <w:numFmt w:val="bullet"/>
+      <w:lvlText w:val="o"/>
+      <w:lvlJc w:val="left"/>
+      <w:pPr>
+        <w:ind w:left="5760" w:hanging="360"/>
+      </w:pPr>
+      <w:rPr>
+        <w:rFonts w:ascii="Courier New" w:hAnsi="Courier New" w:hint="default"/>
+      </w:rPr>
+    </w:lvl>
+    <w:lvl w:ilvl="8" w:tplc="08090005" w:tentative="1">
+      <w:start w:val="1"/>
+      <w:numFmt w:val="bullet"/>
+      <w:lvlText w:val=""/>
+      <w:lvlJc w:val="left"/>
+      <w:pPr>
+        <w:ind w:left="6480" w:hanging="360"/>
+      </w:pPr>
+      <w:rPr>
+        <w:rFonts w:ascii="Wingdings" w:hAnsi="Wingdings" w:hint="default"/>
+      </w:rPr>
+    </w:lvl>
+  </w:abstractNum>
+  <w:num w:numId="1">
+    <w:abstractNumId w:val="2"/>
+  </w:num>
+  <w:num w:numId="2">
+    <w:abstractNumId w:val="0"/>
+  </w:num>
+  <w:num w:numId="3">
+    <w:abstractNumId w:val="1"/>
+  </w:num>
+</w:numbering>
 </file>
 
 <file path=word/styles.xml><?xml version="1.0" encoding="utf-8"?>
@@ -712,6 +4407,17 @@
     <w:semiHidden/>
     <w:unhideWhenUsed/>
   </w:style>
+  <w:style w:type="paragraph" w:styleId="ListParagraph">
+    <w:name w:val="List Paragraph"/>
+    <w:basedOn w:val="Normal"/>
+    <w:uiPriority w:val="34"/>
+    <w:qFormat/>
+    <w:rsid w:val="000C40F5"/>
+    <w:pPr>
+      <w:ind w:left="720"/>
+      <w:contextualSpacing/>
+    </w:pPr>
+  </w:style>
 </w:styles>
 </file>
 

</xml_diff>